<commit_message>
Added Linux pipe file command processor. Fixed clean shutdown of command processors. Minor additions & revisions to doc, including proper table of contents.
</commit_message>
<xml_diff>
--- a/PerfHarness/doc/manual.docx
+++ b/PerfHarness/doc/manual.docx
@@ -97,23 +97,6 @@
         <w:rPr>
           <w:rFonts w:ascii="Verdana" w:hAnsi="Verdana" w:cs="Verdana"/>
         </w:rPr>
-        <w:t>What's new in version 1.2?</w:t>
-      </w:r>
-    </w:p>
-    <w:p>
-      <w:pPr>
-        <w:numPr>
-          <w:ilvl w:val="0"/>
-          <w:numId w:val="10"/>
-        </w:numPr>
-        <w:rPr>
-          <w:rFonts w:ascii="Verdana" w:hAnsi="Verdana" w:cs="Verdana"/>
-        </w:rPr>
-      </w:pPr>
-      <w:r>
-        <w:rPr>
-          <w:rFonts w:ascii="Verdana" w:hAnsi="Verdana" w:cs="Verdana"/>
-        </w:rPr>
         <w:t>Using Performance Harness for JMS</w:t>
       </w:r>
     </w:p>
@@ -457,111 +440,10 @@
     <w:p>
       <w:pPr>
         <w:pStyle w:val="Heading2"/>
-        <w:rPr>
-          <w:rFonts w:ascii="Verdana" w:hAnsi="Verdana" w:cs="Verdana"/>
-        </w:rPr>
       </w:pPr>
       <w:bookmarkStart w:id="3" w:name="Manual-What'snewinversion1.2%25253F"/>
+      <w:bookmarkStart w:id="4" w:name="Manual-UsingPerformanceHarnessforJMS"/>
       <w:bookmarkEnd w:id="3"/>
-      <w:r>
-        <w:rPr>
-          <w:rFonts w:ascii="Verdana" w:hAnsi="Verdana" w:cs="Verdana"/>
-        </w:rPr>
-        <w:t>What's new in version 1.2?</w:t>
-      </w:r>
-    </w:p>
-    <w:p>
-      <w:pPr>
-        <w:numPr>
-          <w:ilvl w:val="0"/>
-          <w:numId w:val="6"/>
-        </w:numPr>
-        <w:spacing w:before="280"/>
-        <w:rPr>
-          <w:rFonts w:ascii="Verdana" w:hAnsi="Verdana" w:cs="Verdana"/>
-        </w:rPr>
-      </w:pPr>
-      <w:r>
-        <w:rPr>
-          <w:rFonts w:ascii="Verdana" w:hAnsi="Verdana" w:cs="Verdana"/>
-        </w:rPr>
-        <w:t>Support for WebSphere MQv7</w:t>
-      </w:r>
-    </w:p>
-    <w:p>
-      <w:pPr>
-        <w:numPr>
-          <w:ilvl w:val="0"/>
-          <w:numId w:val="6"/>
-        </w:numPr>
-        <w:rPr>
-          <w:rFonts w:ascii="Verdana" w:hAnsi="Verdana" w:cs="Verdana"/>
-        </w:rPr>
-      </w:pPr>
-      <w:r>
-        <w:rPr>
-          <w:rFonts w:ascii="Verdana" w:hAnsi="Verdana" w:cs="Verdana"/>
-        </w:rPr>
-        <w:t>Support for Java5</w:t>
-      </w:r>
-    </w:p>
-    <w:p>
-      <w:pPr>
-        <w:numPr>
-          <w:ilvl w:val="0"/>
-          <w:numId w:val="6"/>
-        </w:numPr>
-        <w:rPr>
-          <w:rFonts w:ascii="Verdana" w:hAnsi="Verdana" w:cs="Verdana"/>
-        </w:rPr>
-      </w:pPr>
-      <w:r>
-        <w:rPr>
-          <w:rFonts w:ascii="Verdana" w:hAnsi="Verdana" w:cs="Verdana"/>
-        </w:rPr>
-        <w:t>HTTP module added to allow the testing of HTTP and SOAP Transports</w:t>
-      </w:r>
-    </w:p>
-    <w:p>
-      <w:pPr>
-        <w:numPr>
-          <w:ilvl w:val="0"/>
-          <w:numId w:val="6"/>
-        </w:numPr>
-        <w:rPr>
-          <w:rFonts w:ascii="Verdana" w:hAnsi="Verdana" w:cs="Verdana"/>
-        </w:rPr>
-      </w:pPr>
-      <w:r>
-        <w:rPr>
-          <w:rFonts w:ascii="Verdana" w:hAnsi="Verdana" w:cs="Verdana"/>
-        </w:rPr>
-        <w:t>New options to many modules</w:t>
-      </w:r>
-    </w:p>
-    <w:p>
-      <w:pPr>
-        <w:numPr>
-          <w:ilvl w:val="0"/>
-          <w:numId w:val="6"/>
-        </w:numPr>
-        <w:spacing w:after="280"/>
-        <w:rPr>
-          <w:rFonts w:ascii="Verdana" w:hAnsi="Verdana" w:cs="Verdana"/>
-        </w:rPr>
-      </w:pPr>
-      <w:r>
-        <w:rPr>
-          <w:rFonts w:ascii="Verdana" w:hAnsi="Verdana" w:cs="Verdana"/>
-        </w:rPr>
-        <w:t>Many Bug Fixes</w:t>
-      </w:r>
-    </w:p>
-    <w:p>
-      <w:pPr>
-        <w:pStyle w:val="Heading2"/>
-      </w:pPr>
-      <w:bookmarkStart w:id="4" w:name="Manual-UsingPerformanceHarnessforJMS"/>
       <w:bookmarkEnd w:id="4"/>
       <w:r>
         <w:rPr>
@@ -650,7 +532,7 @@
         <w:rPr>
           <w:rFonts w:ascii="Verdana" w:hAnsi="Verdana" w:cs="Verdana"/>
         </w:rPr>
-        <w:t>WebSphere MQv7 Client libraries if you wish to run any of the MQ Java related classes</w:t>
+        <w:t>WebSphere MQ Client libraries if you wish to run any of the MQ Java related classes</w:t>
       </w:r>
     </w:p>
     <w:p>
@@ -707,8 +589,31 @@
         <w:rPr>
           <w:rFonts w:ascii="Verdana" w:hAnsi="Verdana" w:cs="Verdana"/>
         </w:rPr>
-        <w:lastRenderedPageBreak/>
-        <w:t>Users of the WebSphere MQ related modules will need to use WebSphere MQ v7 client libraries.</w:t>
+        <w:t xml:space="preserve">Users of the WebSphere MQ related modules will need to use WebSphere MQ </w:t>
+      </w:r>
+      <w:r>
+        <w:rPr>
+          <w:rFonts w:ascii="Verdana" w:hAnsi="Verdana" w:cs="Verdana"/>
+        </w:rPr>
+        <w:t>V</w:t>
+      </w:r>
+      <w:r>
+        <w:rPr>
+          <w:rFonts w:ascii="Verdana" w:hAnsi="Verdana" w:cs="Verdana"/>
+        </w:rPr>
+        <w:t>7</w:t>
+      </w:r>
+      <w:r>
+        <w:rPr>
+          <w:rFonts w:ascii="Verdana" w:hAnsi="Verdana" w:cs="Verdana"/>
+        </w:rPr>
+        <w:t xml:space="preserve"> (or higher)</w:t>
+      </w:r>
+      <w:r>
+        <w:rPr>
+          <w:rFonts w:ascii="Verdana" w:hAnsi="Verdana" w:cs="Verdana"/>
+        </w:rPr>
+        <w:t xml:space="preserve"> client libraries.</w:t>
       </w:r>
     </w:p>
     <w:p>
@@ -777,6 +682,7 @@
         <w:pStyle w:val="NormalWeb"/>
       </w:pPr>
       <w:r>
+        <w:lastRenderedPageBreak/>
         <w:t>This section should explain how to get up and running with JMSPerfHarness. There are many more parameters beyond those discussed here, please use the parameter reference in this doc to see the many additional capabilities.</w:t>
       </w:r>
     </w:p>
@@ -1024,7 +930,6 @@
                 <w:b/>
                 <w:bCs/>
               </w:rPr>
-              <w:lastRenderedPageBreak/>
               <w:t xml:space="preserve">Parameter </w:t>
             </w:r>
           </w:p>
@@ -1220,6 +1125,7 @@
               <w:rPr>
                 <w:rFonts w:ascii="Verdana" w:hAnsi="Verdana" w:cs="Verdana"/>
               </w:rPr>
+              <w:lastRenderedPageBreak/>
               <w:t>classname</w:t>
             </w:r>
             <w:proofErr w:type="spellEnd"/>
@@ -1227,7 +1133,21 @@
               <w:rPr>
                 <w:rFonts w:ascii="Verdana" w:hAnsi="Verdana" w:cs="Verdana"/>
               </w:rPr>
-              <w:t xml:space="preserve"> as the tool will search intelligently for the named class. Example: -hm WebSphereMQ or -hm </w:t>
+              <w:t xml:space="preserve"> as the tool will search intelligently for the named class. Example: -hm </w:t>
+            </w:r>
+            <w:proofErr w:type="spellStart"/>
+            <w:r>
+              <w:rPr>
+                <w:rFonts w:ascii="Verdana" w:hAnsi="Verdana" w:cs="Verdana"/>
+              </w:rPr>
+              <w:t>WebSphereMQ</w:t>
+            </w:r>
+            <w:proofErr w:type="spellEnd"/>
+            <w:r>
+              <w:rPr>
+                <w:rFonts w:ascii="Verdana" w:hAnsi="Verdana" w:cs="Verdana"/>
+              </w:rPr>
+              <w:t xml:space="preserve"> or -hm </w:t>
             </w:r>
             <w:proofErr w:type="spellStart"/>
             <w:r>
@@ -1257,6 +1177,7 @@
         <w:rPr>
           <w:rFonts w:ascii="Verdana" w:hAnsi="Verdana" w:cs="Verdana"/>
         </w:rPr>
+        <w:lastRenderedPageBreak/>
         <w:t>How to choose your JMS test class</w:t>
       </w:r>
     </w:p>
@@ -1815,7 +1736,6 @@
                 <w:b/>
                 <w:bCs/>
               </w:rPr>
-              <w:lastRenderedPageBreak/>
               <w:t xml:space="preserve">Parameter </w:t>
             </w:r>
           </w:p>
@@ -1964,7 +1884,14 @@
               <w:rPr>
                 <w:rFonts w:ascii="Verdana" w:hAnsi="Verdana" w:cs="Verdana"/>
               </w:rPr>
-              <w:t xml:space="preserve">This allows simple command-line access to IBM WebSphere Business Integrator Message Broker (and Event Broker) JMS settings. Aside from its many transformation and routing capabilities, </w:t>
+              <w:t xml:space="preserve">This allows simple command-line access to IBM WebSphere Business Integrator Message Broker (and </w:t>
+            </w:r>
+            <w:r>
+              <w:rPr>
+                <w:rFonts w:ascii="Verdana" w:hAnsi="Verdana" w:cs="Verdana"/>
+              </w:rPr>
+              <w:lastRenderedPageBreak/>
+              <w:t xml:space="preserve">Event Broker) JMS settings. Aside from its many transformation and routing capabilities, </w:t>
             </w:r>
             <w:r>
               <w:rPr>
@@ -2004,6 +1931,7 @@
               <w:rPr>
                 <w:rFonts w:ascii="Verdana" w:hAnsi="Verdana" w:cs="Verdana"/>
               </w:rPr>
+              <w:lastRenderedPageBreak/>
               <w:t xml:space="preserve">-pc JNDI </w:t>
             </w:r>
           </w:p>
@@ -2333,7 +2261,6 @@
               <w:rPr>
                 <w:rFonts w:ascii="Verdana" w:hAnsi="Verdana" w:cs="Verdana"/>
               </w:rPr>
-              <w:lastRenderedPageBreak/>
               <w:t xml:space="preserve">-ii </w:t>
             </w:r>
             <w:proofErr w:type="spellStart"/>
@@ -2560,7 +2487,28 @@
               <w:rPr>
                 <w:rFonts w:ascii="Verdana" w:hAnsi="Verdana" w:cs="Verdana"/>
               </w:rPr>
-              <w:t xml:space="preserve"> object JMSPerfHarness is to use. </w:t>
+              <w:t xml:space="preserve"> </w:t>
+            </w:r>
+            <w:r>
+              <w:rPr>
+                <w:rFonts w:ascii="Verdana" w:hAnsi="Verdana" w:cs="Verdana"/>
+              </w:rPr>
+              <w:lastRenderedPageBreak/>
+              <w:t xml:space="preserve">object </w:t>
+            </w:r>
+            <w:proofErr w:type="spellStart"/>
+            <w:r>
+              <w:rPr>
+                <w:rFonts w:ascii="Verdana" w:hAnsi="Verdana" w:cs="Verdana"/>
+              </w:rPr>
+              <w:t>JMSPerfHarness</w:t>
+            </w:r>
+            <w:proofErr w:type="spellEnd"/>
+            <w:r>
+              <w:rPr>
+                <w:rFonts w:ascii="Verdana" w:hAnsi="Verdana" w:cs="Verdana"/>
+              </w:rPr>
+              <w:t xml:space="preserve"> is to use. </w:t>
             </w:r>
           </w:p>
         </w:tc>
@@ -2576,6 +2524,7 @@
         <w:spacing w:before="0"/>
       </w:pPr>
       <w:r>
+        <w:lastRenderedPageBreak/>
         <w:t>When using JNDI, the destinations you specify are the names of the JNDI objects, not necessarily the same as the underlying queue or topic destinations. This should only be of importance if you mix usage of JNDI and non-JNDI provider classes.</w:t>
       </w:r>
     </w:p>
@@ -2975,11 +2924,7 @@
         <w:pStyle w:val="NormalWeb"/>
       </w:pPr>
       <w:r>
-        <w:t xml:space="preserve">parameters description -d PARIS Without specifying any other parameters, all threads will use a single destination, PARIS -d MYTOPIC -db 10 Specifying </w:t>
-      </w:r>
-      <w:r>
-        <w:lastRenderedPageBreak/>
-        <w:t xml:space="preserve">only </w:t>
+        <w:t xml:space="preserve">parameters description -d PARIS Without specifying any other parameters, all threads will use a single destination, PARIS -d MYTOPIC -db 10 Specifying only </w:t>
       </w:r>
       <w:proofErr w:type="spellStart"/>
       <w:r>
@@ -3018,6 +2963,7 @@
         <w:rPr>
           <w:rFonts w:ascii="Verdana" w:hAnsi="Verdana" w:cs="Verdana"/>
         </w:rPr>
+        <w:lastRenderedPageBreak/>
         <w:t>These parameters only control the names given to destinations. Specifying "-d TOPIC" does not, in itself, enable publish-subscribe (you could have a queue named TOPIC).</w:t>
       </w:r>
     </w:p>
@@ -3220,7 +3166,21 @@
               <w:rPr>
                 <w:rFonts w:ascii="Verdana" w:hAnsi="Verdana" w:cs="Verdana"/>
               </w:rPr>
-              <w:t xml:space="preserve">-tc </w:t>
+              <w:t>-</w:t>
+            </w:r>
+            <w:proofErr w:type="spellStart"/>
+            <w:r>
+              <w:rPr>
+                <w:rFonts w:ascii="Verdana" w:hAnsi="Verdana" w:cs="Verdana"/>
+              </w:rPr>
+              <w:t>tc</w:t>
+            </w:r>
+            <w:proofErr w:type="spellEnd"/>
+            <w:r>
+              <w:rPr>
+                <w:rFonts w:ascii="Verdana" w:hAnsi="Verdana" w:cs="Verdana"/>
+              </w:rPr>
+              <w:t xml:space="preserve"> </w:t>
             </w:r>
             <w:proofErr w:type="spellStart"/>
             <w:r>
@@ -3287,7 +3247,21 @@
               <w:rPr>
                 <w:rFonts w:ascii="Verdana" w:hAnsi="Verdana" w:cs="Verdana"/>
               </w:rPr>
-              <w:t xml:space="preserve">-tc </w:t>
+              <w:t>-</w:t>
+            </w:r>
+            <w:proofErr w:type="spellStart"/>
+            <w:r>
+              <w:rPr>
+                <w:rFonts w:ascii="Verdana" w:hAnsi="Verdana" w:cs="Verdana"/>
+              </w:rPr>
+              <w:t>tc</w:t>
+            </w:r>
+            <w:proofErr w:type="spellEnd"/>
+            <w:r>
+              <w:rPr>
+                <w:rFonts w:ascii="Verdana" w:hAnsi="Verdana" w:cs="Verdana"/>
+              </w:rPr>
+              <w:t xml:space="preserve"> </w:t>
             </w:r>
             <w:proofErr w:type="spellStart"/>
             <w:r>
@@ -3354,7 +3328,21 @@
               <w:rPr>
                 <w:rFonts w:ascii="Verdana" w:hAnsi="Verdana" w:cs="Verdana"/>
               </w:rPr>
-              <w:t xml:space="preserve">-tc </w:t>
+              <w:t>-</w:t>
+            </w:r>
+            <w:proofErr w:type="spellStart"/>
+            <w:r>
+              <w:rPr>
+                <w:rFonts w:ascii="Verdana" w:hAnsi="Verdana" w:cs="Verdana"/>
+              </w:rPr>
+              <w:t>tc</w:t>
+            </w:r>
+            <w:proofErr w:type="spellEnd"/>
+            <w:r>
+              <w:rPr>
+                <w:rFonts w:ascii="Verdana" w:hAnsi="Verdana" w:cs="Verdana"/>
+              </w:rPr>
+              <w:t xml:space="preserve"> </w:t>
             </w:r>
             <w:proofErr w:type="spellStart"/>
             <w:r>
@@ -3435,7 +3423,21 @@
               <w:rPr>
                 <w:rFonts w:ascii="Verdana" w:hAnsi="Verdana" w:cs="Verdana"/>
               </w:rPr>
-              <w:t xml:space="preserve">-tc </w:t>
+              <w:t>-</w:t>
+            </w:r>
+            <w:proofErr w:type="spellStart"/>
+            <w:r>
+              <w:rPr>
+                <w:rFonts w:ascii="Verdana" w:hAnsi="Verdana" w:cs="Verdana"/>
+              </w:rPr>
+              <w:t>tc</w:t>
+            </w:r>
+            <w:proofErr w:type="spellEnd"/>
+            <w:r>
+              <w:rPr>
+                <w:rFonts w:ascii="Verdana" w:hAnsi="Verdana" w:cs="Verdana"/>
+              </w:rPr>
+              <w:t xml:space="preserve"> </w:t>
             </w:r>
             <w:proofErr w:type="spellStart"/>
             <w:r>
@@ -3517,7 +3519,21 @@
               <w:rPr>
                 <w:rFonts w:ascii="Verdana" w:hAnsi="Verdana" w:cs="Verdana"/>
               </w:rPr>
-              <w:t xml:space="preserve">-tc </w:t>
+              <w:t>-</w:t>
+            </w:r>
+            <w:proofErr w:type="spellStart"/>
+            <w:r>
+              <w:rPr>
+                <w:rFonts w:ascii="Verdana" w:hAnsi="Verdana" w:cs="Verdana"/>
+              </w:rPr>
+              <w:t>tc</w:t>
+            </w:r>
+            <w:proofErr w:type="spellEnd"/>
+            <w:r>
+              <w:rPr>
+                <w:rFonts w:ascii="Verdana" w:hAnsi="Verdana" w:cs="Verdana"/>
+              </w:rPr>
+              <w:t xml:space="preserve"> </w:t>
             </w:r>
             <w:proofErr w:type="spellStart"/>
             <w:r>
@@ -3626,7 +3642,6 @@
         <w:rPr>
           <w:rFonts w:ascii="Verdana" w:hAnsi="Verdana" w:cs="Verdana"/>
         </w:rPr>
-        <w:lastRenderedPageBreak/>
         <w:t xml:space="preserve">Since this is not JMS, the "-pc" parameter is not valid, nor are any other JMS specific values. Users commonly try to change "jms.r11" with" </w:t>
       </w:r>
       <w:proofErr w:type="spellStart"/>
@@ -3659,13 +3674,27 @@
         <w:rPr>
           <w:rFonts w:ascii="Verdana" w:hAnsi="Verdana" w:cs="Verdana"/>
         </w:rPr>
-        <w:t>In this version of JMSPerfHarness, multiple destination options ("-db", "-dx" , "-</w:t>
+        <w:t>In this version of JMSPerfHarness, multiple destination options ("-</w:t>
       </w:r>
       <w:proofErr w:type="spellStart"/>
       <w:r>
         <w:rPr>
           <w:rFonts w:ascii="Verdana" w:hAnsi="Verdana" w:cs="Verdana"/>
         </w:rPr>
+        <w:t>db</w:t>
+      </w:r>
+      <w:proofErr w:type="spellEnd"/>
+      <w:r>
+        <w:rPr>
+          <w:rFonts w:ascii="Verdana" w:hAnsi="Verdana" w:cs="Verdana"/>
+        </w:rPr>
+        <w:t>", "-dx" , "-</w:t>
+      </w:r>
+      <w:proofErr w:type="spellStart"/>
+      <w:r>
+        <w:rPr>
+          <w:rFonts w:ascii="Verdana" w:hAnsi="Verdana" w:cs="Verdana"/>
+        </w:rPr>
         <w:t>dp</w:t>
       </w:r>
       <w:proofErr w:type="spellEnd"/>
@@ -3673,7 +3702,21 @@
         <w:rPr>
           <w:rFonts w:ascii="Verdana" w:hAnsi="Verdana" w:cs="Verdana"/>
         </w:rPr>
-        <w:t xml:space="preserve">" and "-dn") are not available for the </w:t>
+        <w:t>" and "-</w:t>
+      </w:r>
+      <w:proofErr w:type="spellStart"/>
+      <w:r>
+        <w:rPr>
+          <w:rFonts w:ascii="Verdana" w:hAnsi="Verdana" w:cs="Verdana"/>
+        </w:rPr>
+        <w:t>dn</w:t>
+      </w:r>
+      <w:proofErr w:type="spellEnd"/>
+      <w:r>
+        <w:rPr>
+          <w:rFonts w:ascii="Verdana" w:hAnsi="Verdana" w:cs="Verdana"/>
+        </w:rPr>
+        <w:t xml:space="preserve">") are not available for the </w:t>
       </w:r>
       <w:proofErr w:type="spellStart"/>
       <w:r>
@@ -3728,6 +3771,7 @@
         </w:rPr>
       </w:pPr>
       <w:r>
+        <w:lastRenderedPageBreak/>
         <w:t>The module is a simple HTTP client application which sends and receives a HTTP message and reports message rates.</w:t>
       </w:r>
     </w:p>
@@ -3831,7 +3875,21 @@
               <w:rPr>
                 <w:rFonts w:ascii="Verdana" w:hAnsi="Verdana" w:cs="Verdana"/>
               </w:rPr>
-              <w:t xml:space="preserve">-tc </w:t>
+              <w:t>-</w:t>
+            </w:r>
+            <w:proofErr w:type="spellStart"/>
+            <w:r>
+              <w:rPr>
+                <w:rFonts w:ascii="Verdana" w:hAnsi="Verdana" w:cs="Verdana"/>
+              </w:rPr>
+              <w:t>tc</w:t>
+            </w:r>
+            <w:proofErr w:type="spellEnd"/>
+            <w:r>
+              <w:rPr>
+                <w:rFonts w:ascii="Verdana" w:hAnsi="Verdana" w:cs="Verdana"/>
+              </w:rPr>
+              <w:t xml:space="preserve"> </w:t>
             </w:r>
             <w:proofErr w:type="spellStart"/>
             <w:r>
@@ -4012,7 +4070,21 @@
               <w:rPr>
                 <w:rFonts w:ascii="Verdana" w:hAnsi="Verdana" w:cs="Verdana"/>
               </w:rPr>
-              <w:t xml:space="preserve">-tc </w:t>
+              <w:t>-</w:t>
+            </w:r>
+            <w:proofErr w:type="spellStart"/>
+            <w:r>
+              <w:rPr>
+                <w:rFonts w:ascii="Verdana" w:hAnsi="Verdana" w:cs="Verdana"/>
+              </w:rPr>
+              <w:t>tc</w:t>
+            </w:r>
+            <w:proofErr w:type="spellEnd"/>
+            <w:r>
+              <w:rPr>
+                <w:rFonts w:ascii="Verdana" w:hAnsi="Verdana" w:cs="Verdana"/>
+              </w:rPr>
+              <w:t xml:space="preserve"> </w:t>
             </w:r>
             <w:proofErr w:type="spellStart"/>
             <w:r>
@@ -4084,7 +4156,21 @@
               <w:rPr>
                 <w:rFonts w:ascii="Verdana" w:hAnsi="Verdana" w:cs="Verdana"/>
               </w:rPr>
-              <w:t xml:space="preserve">-tc </w:t>
+              <w:t>-</w:t>
+            </w:r>
+            <w:proofErr w:type="spellStart"/>
+            <w:r>
+              <w:rPr>
+                <w:rFonts w:ascii="Verdana" w:hAnsi="Verdana" w:cs="Verdana"/>
+              </w:rPr>
+              <w:t>tc</w:t>
+            </w:r>
+            <w:proofErr w:type="spellEnd"/>
+            <w:r>
+              <w:rPr>
+                <w:rFonts w:ascii="Verdana" w:hAnsi="Verdana" w:cs="Verdana"/>
+              </w:rPr>
+              <w:t xml:space="preserve"> </w:t>
             </w:r>
             <w:proofErr w:type="spellStart"/>
             <w:r>
@@ -4239,7 +4325,54 @@
         <w:rPr>
           <w:rFonts w:ascii="Verdana" w:hAnsi="Verdana"/>
         </w:rPr>
-        <w:t xml:space="preserve"> abstract class. A simple telnet command processor is included which can be run by specifying:</w:t>
+        <w:t xml:space="preserve"> abstract class. </w:t>
+      </w:r>
+      <w:r>
+        <w:rPr>
+          <w:rFonts w:ascii="Verdana" w:hAnsi="Verdana"/>
+        </w:rPr>
+        <w:t>Two simple implementations are provided:</w:t>
+      </w:r>
+    </w:p>
+    <w:p>
+      <w:pPr>
+        <w:rPr>
+          <w:rFonts w:ascii="Verdana" w:hAnsi="Verdana"/>
+        </w:rPr>
+      </w:pPr>
+    </w:p>
+    <w:p>
+      <w:pPr>
+        <w:pStyle w:val="Heading4"/>
+        <w:rPr>
+          <w:rFonts w:ascii="Verdana" w:hAnsi="Verdana"/>
+        </w:rPr>
+      </w:pPr>
+      <w:r>
+        <w:rPr>
+          <w:rFonts w:ascii="Verdana" w:hAnsi="Verdana"/>
+        </w:rPr>
+        <w:lastRenderedPageBreak/>
+        <w:t xml:space="preserve">1. </w:t>
+      </w:r>
+      <w:r>
+        <w:rPr>
+          <w:rFonts w:ascii="Verdana" w:hAnsi="Verdana"/>
+        </w:rPr>
+        <w:t>Telnet Command Processor</w:t>
+      </w:r>
+    </w:p>
+    <w:p>
+      <w:pPr>
+        <w:rPr>
+          <w:rFonts w:ascii="Verdana" w:hAnsi="Verdana"/>
+        </w:rPr>
+      </w:pPr>
+      <w:r>
+        <w:rPr>
+          <w:rFonts w:ascii="Verdana" w:hAnsi="Verdana"/>
+        </w:rPr>
+        <w:t>A telnet command processor can be run by specifying:</w:t>
       </w:r>
     </w:p>
     <w:p>
@@ -4594,6 +4727,499 @@
     </w:p>
     <w:p>
       <w:pPr>
+        <w:pStyle w:val="Heading4"/>
+        <w:rPr>
+          <w:rFonts w:ascii="Verdana" w:hAnsi="Verdana"/>
+        </w:rPr>
+      </w:pPr>
+      <w:r>
+        <w:rPr>
+          <w:rFonts w:ascii="Verdana" w:hAnsi="Verdana"/>
+        </w:rPr>
+        <w:t>2. Linux Pipe File</w:t>
+      </w:r>
+      <w:r>
+        <w:rPr>
+          <w:rFonts w:ascii="Verdana" w:hAnsi="Verdana"/>
+        </w:rPr>
+        <w:t xml:space="preserve"> Command Processor</w:t>
+      </w:r>
+    </w:p>
+    <w:p>
+      <w:pPr>
+        <w:rPr>
+          <w:rFonts w:ascii="Verdana" w:hAnsi="Verdana"/>
+        </w:rPr>
+      </w:pPr>
+      <w:r>
+        <w:rPr>
+          <w:rFonts w:ascii="Verdana" w:hAnsi="Verdana"/>
+        </w:rPr>
+        <w:t xml:space="preserve">A command processor </w:t>
+      </w:r>
+      <w:r>
+        <w:rPr>
+          <w:rFonts w:ascii="Verdana" w:hAnsi="Verdana"/>
+        </w:rPr>
+        <w:t xml:space="preserve">monitoring commands issued to a Linux pipe file </w:t>
+      </w:r>
+      <w:r>
+        <w:rPr>
+          <w:rFonts w:ascii="Verdana" w:hAnsi="Verdana"/>
+        </w:rPr>
+        <w:t>can be run by specifying:</w:t>
+      </w:r>
+    </w:p>
+    <w:p>
+      <w:pPr>
+        <w:rPr>
+          <w:rFonts w:ascii="Verdana" w:hAnsi="Verdana"/>
+        </w:rPr>
+      </w:pPr>
+    </w:p>
+    <w:p>
+      <w:pPr>
+        <w:rPr>
+          <w:rFonts w:ascii="Courier New" w:hAnsi="Courier New" w:cs="Courier New"/>
+        </w:rPr>
+      </w:pPr>
+      <w:r>
+        <w:rPr>
+          <w:rFonts w:ascii="Courier New" w:hAnsi="Courier New" w:cs="Courier New"/>
+        </w:rPr>
+        <w:t>-</w:t>
+      </w:r>
+      <w:proofErr w:type="spellStart"/>
+      <w:r>
+        <w:rPr>
+          <w:rFonts w:ascii="Courier New" w:hAnsi="Courier New" w:cs="Courier New"/>
+        </w:rPr>
+        <w:t>cmd_c</w:t>
+      </w:r>
+      <w:proofErr w:type="spellEnd"/>
+      <w:r>
+        <w:rPr>
+          <w:rFonts w:ascii="Courier New" w:hAnsi="Courier New" w:cs="Courier New"/>
+        </w:rPr>
+        <w:t xml:space="preserve"> </w:t>
+      </w:r>
+      <w:proofErr w:type="spellStart"/>
+      <w:r>
+        <w:rPr>
+          <w:rFonts w:ascii="Courier New" w:hAnsi="Courier New" w:cs="Courier New"/>
+        </w:rPr>
+        <w:t>LinuxPipe</w:t>
+      </w:r>
+      <w:r>
+        <w:rPr>
+          <w:rFonts w:ascii="Courier New" w:hAnsi="Courier New" w:cs="Courier New"/>
+        </w:rPr>
+        <w:t>CommandProcessor</w:t>
+      </w:r>
+      <w:proofErr w:type="spellEnd"/>
+    </w:p>
+    <w:p>
+      <w:pPr>
+        <w:rPr>
+          <w:rFonts w:ascii="Courier New" w:hAnsi="Courier New" w:cs="Courier New"/>
+        </w:rPr>
+      </w:pPr>
+    </w:p>
+    <w:p>
+      <w:pPr>
+        <w:rPr>
+          <w:rFonts w:ascii="Verdana" w:hAnsi="Verdana"/>
+        </w:rPr>
+      </w:pPr>
+      <w:r>
+        <w:rPr>
+          <w:rFonts w:ascii="Verdana" w:hAnsi="Verdana"/>
+        </w:rPr>
+        <w:t xml:space="preserve">Note that this is only supported on Linux systems. </w:t>
+      </w:r>
+    </w:p>
+    <w:p>
+      <w:pPr>
+        <w:rPr>
+          <w:rFonts w:ascii="Verdana" w:hAnsi="Verdana"/>
+        </w:rPr>
+      </w:pPr>
+    </w:p>
+    <w:p>
+      <w:pPr>
+        <w:rPr>
+          <w:rFonts w:ascii="Verdana" w:hAnsi="Verdana"/>
+        </w:rPr>
+      </w:pPr>
+      <w:r>
+        <w:rPr>
+          <w:rFonts w:ascii="Verdana" w:hAnsi="Verdana"/>
+        </w:rPr>
+        <w:t xml:space="preserve">By </w:t>
+      </w:r>
+      <w:proofErr w:type="gramStart"/>
+      <w:r>
+        <w:rPr>
+          <w:rFonts w:ascii="Verdana" w:hAnsi="Verdana"/>
+        </w:rPr>
+        <w:t>default</w:t>
+      </w:r>
+      <w:proofErr w:type="gramEnd"/>
+      <w:r>
+        <w:rPr>
+          <w:rFonts w:ascii="Verdana" w:hAnsi="Verdana"/>
+        </w:rPr>
+        <w:t xml:space="preserve"> this creates and monitors a Linux </w:t>
+      </w:r>
+      <w:proofErr w:type="spellStart"/>
+      <w:r>
+        <w:rPr>
+          <w:rFonts w:ascii="Verdana" w:hAnsi="Verdana"/>
+        </w:rPr>
+        <w:t>fifo</w:t>
+      </w:r>
+      <w:proofErr w:type="spellEnd"/>
+      <w:r>
+        <w:rPr>
+          <w:rFonts w:ascii="Verdana" w:hAnsi="Verdana"/>
+        </w:rPr>
+        <w:t xml:space="preserve"> pipe file called /</w:t>
+      </w:r>
+      <w:proofErr w:type="spellStart"/>
+      <w:r>
+        <w:rPr>
+          <w:rFonts w:ascii="Verdana" w:hAnsi="Verdana"/>
+        </w:rPr>
+        <w:t>tmp</w:t>
+      </w:r>
+      <w:proofErr w:type="spellEnd"/>
+      <w:r>
+        <w:rPr>
+          <w:rFonts w:ascii="Verdana" w:hAnsi="Verdana"/>
+        </w:rPr>
+        <w:t>/</w:t>
+      </w:r>
+      <w:r>
+        <w:t xml:space="preserve"> </w:t>
+      </w:r>
+      <w:proofErr w:type="spellStart"/>
+      <w:r>
+        <w:rPr>
+          <w:rFonts w:ascii="Verdana" w:hAnsi="Verdana"/>
+        </w:rPr>
+        <w:t>perfharness_fifopipe</w:t>
+      </w:r>
+      <w:proofErr w:type="spellEnd"/>
+      <w:r>
+        <w:rPr>
+          <w:rFonts w:ascii="Verdana" w:hAnsi="Verdana"/>
+        </w:rPr>
+        <w:t>. This file must not already exist (</w:t>
+      </w:r>
+      <w:proofErr w:type="spellStart"/>
+      <w:r>
+        <w:rPr>
+          <w:rFonts w:ascii="Verdana" w:hAnsi="Verdana"/>
+        </w:rPr>
+        <w:t>PerfHarness</w:t>
+      </w:r>
+      <w:proofErr w:type="spellEnd"/>
+      <w:r>
+        <w:rPr>
+          <w:rFonts w:ascii="Verdana" w:hAnsi="Verdana"/>
+        </w:rPr>
+        <w:t xml:space="preserve"> will fail if it does). The file is deleted when </w:t>
+      </w:r>
+      <w:proofErr w:type="spellStart"/>
+      <w:r>
+        <w:rPr>
+          <w:rFonts w:ascii="Verdana" w:hAnsi="Verdana"/>
+        </w:rPr>
+        <w:t>PerfHarness</w:t>
+      </w:r>
+      <w:proofErr w:type="spellEnd"/>
+      <w:r>
+        <w:rPr>
+          <w:rFonts w:ascii="Verdana" w:hAnsi="Verdana"/>
+        </w:rPr>
+        <w:t xml:space="preserve"> is ended. </w:t>
+      </w:r>
+      <w:r>
+        <w:rPr>
+          <w:rFonts w:ascii="Verdana" w:hAnsi="Verdana"/>
+        </w:rPr>
+        <w:t xml:space="preserve"> The pipe file name can be configured with the -</w:t>
+      </w:r>
+      <w:proofErr w:type="spellStart"/>
+      <w:r>
+        <w:rPr>
+          <w:rFonts w:ascii="Verdana" w:hAnsi="Verdana"/>
+        </w:rPr>
+        <w:t>cmd_pipe</w:t>
+      </w:r>
+      <w:proofErr w:type="spellEnd"/>
+      <w:r>
+        <w:rPr>
+          <w:rFonts w:ascii="Verdana" w:hAnsi="Verdana"/>
+        </w:rPr>
+        <w:t xml:space="preserve"> command line parameter.</w:t>
+      </w:r>
+    </w:p>
+    <w:p>
+      <w:pPr>
+        <w:rPr>
+          <w:rFonts w:ascii="Verdana" w:hAnsi="Verdana"/>
+        </w:rPr>
+      </w:pPr>
+    </w:p>
+    <w:p>
+      <w:pPr>
+        <w:rPr>
+          <w:rFonts w:ascii="Verdana" w:hAnsi="Verdana"/>
+        </w:rPr>
+      </w:pPr>
+      <w:r>
+        <w:rPr>
+          <w:rFonts w:ascii="Verdana" w:hAnsi="Verdana"/>
+        </w:rPr>
+        <w:t xml:space="preserve">You can echo commands to the pipe file to </w:t>
+      </w:r>
+    </w:p>
+    <w:p>
+      <w:pPr>
+        <w:rPr>
+          <w:rFonts w:ascii="Verdana" w:hAnsi="Verdana"/>
+        </w:rPr>
+      </w:pPr>
+    </w:p>
+    <w:p>
+      <w:pPr>
+        <w:pStyle w:val="ListParagraph"/>
+        <w:numPr>
+          <w:ilvl w:val="0"/>
+          <w:numId w:val="23"/>
+        </w:numPr>
+        <w:rPr>
+          <w:rFonts w:ascii="Verdana" w:hAnsi="Verdana" w:cs="Courier New"/>
+        </w:rPr>
+      </w:pPr>
+      <w:r>
+        <w:rPr>
+          <w:rFonts w:ascii="Verdana" w:hAnsi="Verdana" w:cs="Courier New"/>
+        </w:rPr>
+        <w:t>Request statistics</w:t>
+      </w:r>
+    </w:p>
+    <w:p>
+      <w:pPr>
+        <w:pStyle w:val="ListParagraph"/>
+        <w:numPr>
+          <w:ilvl w:val="0"/>
+          <w:numId w:val="23"/>
+        </w:numPr>
+        <w:rPr>
+          <w:rFonts w:ascii="Verdana" w:hAnsi="Verdana" w:cs="Courier New"/>
+        </w:rPr>
+      </w:pPr>
+      <w:r>
+        <w:rPr>
+          <w:rFonts w:ascii="Verdana" w:hAnsi="Verdana" w:cs="Courier New"/>
+        </w:rPr>
+        <w:lastRenderedPageBreak/>
+        <w:t>Set the message rate</w:t>
+      </w:r>
+    </w:p>
+    <w:p>
+      <w:pPr>
+        <w:pStyle w:val="ListParagraph"/>
+        <w:numPr>
+          <w:ilvl w:val="0"/>
+          <w:numId w:val="23"/>
+        </w:numPr>
+        <w:rPr>
+          <w:rFonts w:ascii="Verdana" w:hAnsi="Verdana" w:cs="Courier New"/>
+        </w:rPr>
+      </w:pPr>
+      <w:r>
+        <w:rPr>
+          <w:rFonts w:ascii="Verdana" w:hAnsi="Verdana" w:cs="Courier New"/>
+        </w:rPr>
+        <w:t xml:space="preserve">Increase the number of threads </w:t>
+      </w:r>
+    </w:p>
+    <w:p>
+      <w:pPr>
+        <w:rPr>
+          <w:rFonts w:ascii="Verdana" w:hAnsi="Verdana" w:cs="Courier New"/>
+        </w:rPr>
+      </w:pPr>
+    </w:p>
+    <w:p>
+      <w:pPr>
+        <w:rPr>
+          <w:rFonts w:ascii="Verdana" w:hAnsi="Verdana" w:cs="Courier New"/>
+        </w:rPr>
+      </w:pPr>
+      <w:r>
+        <w:rPr>
+          <w:rFonts w:ascii="Verdana" w:hAnsi="Verdana" w:cs="Courier New"/>
+        </w:rPr>
+        <w:t>E.g.</w:t>
+      </w:r>
+    </w:p>
+    <w:p>
+      <w:pPr>
+        <w:rPr>
+          <w:rFonts w:ascii="Verdana" w:hAnsi="Verdana" w:cs="Courier New"/>
+        </w:rPr>
+      </w:pPr>
+    </w:p>
+    <w:p>
+      <w:pPr>
+        <w:rPr>
+          <w:rFonts w:ascii="Courier New" w:hAnsi="Courier New" w:cs="Courier New"/>
+        </w:rPr>
+      </w:pPr>
+      <w:r>
+        <w:rPr>
+          <w:rFonts w:ascii="Courier New" w:hAnsi="Courier New" w:cs="Courier New"/>
+        </w:rPr>
+        <w:t>echo ALTER -rt 120 &gt;  /</w:t>
+      </w:r>
+      <w:proofErr w:type="spellStart"/>
+      <w:r>
+        <w:rPr>
+          <w:rFonts w:ascii="Courier New" w:hAnsi="Courier New" w:cs="Courier New"/>
+        </w:rPr>
+        <w:t>tmp</w:t>
+      </w:r>
+      <w:proofErr w:type="spellEnd"/>
+      <w:r>
+        <w:rPr>
+          <w:rFonts w:ascii="Courier New" w:hAnsi="Courier New" w:cs="Courier New"/>
+        </w:rPr>
+        <w:t>/</w:t>
+      </w:r>
+      <w:proofErr w:type="spellStart"/>
+      <w:r>
+        <w:rPr>
+          <w:rFonts w:ascii="Courier New" w:hAnsi="Courier New" w:cs="Courier New"/>
+        </w:rPr>
+        <w:t>perfharness_fifopipe</w:t>
+      </w:r>
+      <w:proofErr w:type="spellEnd"/>
+    </w:p>
+    <w:p>
+      <w:pPr>
+        <w:rPr>
+          <w:rFonts w:ascii="Courier New" w:hAnsi="Courier New" w:cs="Courier New"/>
+        </w:rPr>
+      </w:pPr>
+      <w:r>
+        <w:rPr>
+          <w:rFonts w:ascii="Courier New" w:hAnsi="Courier New" w:cs="Courier New"/>
+        </w:rPr>
+        <w:t>echo REPORT -stats &gt; /</w:t>
+      </w:r>
+      <w:proofErr w:type="spellStart"/>
+      <w:r>
+        <w:rPr>
+          <w:rFonts w:ascii="Courier New" w:hAnsi="Courier New" w:cs="Courier New"/>
+        </w:rPr>
+        <w:t>tmp</w:t>
+      </w:r>
+      <w:proofErr w:type="spellEnd"/>
+      <w:r>
+        <w:rPr>
+          <w:rFonts w:ascii="Courier New" w:hAnsi="Courier New" w:cs="Courier New"/>
+        </w:rPr>
+        <w:t>/</w:t>
+      </w:r>
+      <w:proofErr w:type="spellStart"/>
+      <w:r>
+        <w:rPr>
+          <w:rFonts w:ascii="Courier New" w:hAnsi="Courier New" w:cs="Courier New"/>
+        </w:rPr>
+        <w:t>perfharness_fifopipe</w:t>
+      </w:r>
+      <w:proofErr w:type="spellEnd"/>
+    </w:p>
+    <w:p>
+      <w:pPr>
+        <w:rPr>
+          <w:rFonts w:ascii="Courier New" w:hAnsi="Courier New" w:cs="Courier New"/>
+        </w:rPr>
+      </w:pPr>
+      <w:r>
+        <w:rPr>
+          <w:rFonts w:ascii="Courier New" w:hAnsi="Courier New" w:cs="Courier New"/>
+        </w:rPr>
+        <w:t xml:space="preserve">echo </w:t>
+      </w:r>
+      <w:r>
+        <w:rPr>
+          <w:rFonts w:ascii="Courier New" w:hAnsi="Courier New" w:cs="Courier New"/>
+        </w:rPr>
+        <w:t>START -</w:t>
+      </w:r>
+      <w:proofErr w:type="spellStart"/>
+      <w:r>
+        <w:rPr>
+          <w:rFonts w:ascii="Courier New" w:hAnsi="Courier New" w:cs="Courier New"/>
+        </w:rPr>
+        <w:t>nt</w:t>
+      </w:r>
+      <w:proofErr w:type="spellEnd"/>
+      <w:r>
+        <w:rPr>
+          <w:rFonts w:ascii="Courier New" w:hAnsi="Courier New" w:cs="Courier New"/>
+        </w:rPr>
+        <w:t xml:space="preserve"> 2</w:t>
+      </w:r>
+      <w:r>
+        <w:rPr>
+          <w:rFonts w:ascii="Courier New" w:hAnsi="Courier New" w:cs="Courier New"/>
+        </w:rPr>
+        <w:t xml:space="preserve"> </w:t>
+      </w:r>
+      <w:r>
+        <w:rPr>
+          <w:rFonts w:ascii="Courier New" w:hAnsi="Courier New" w:cs="Courier New"/>
+        </w:rPr>
+        <w:t>&gt; /</w:t>
+      </w:r>
+      <w:proofErr w:type="spellStart"/>
+      <w:r>
+        <w:rPr>
+          <w:rFonts w:ascii="Courier New" w:hAnsi="Courier New" w:cs="Courier New"/>
+        </w:rPr>
+        <w:t>tmp</w:t>
+      </w:r>
+      <w:proofErr w:type="spellEnd"/>
+      <w:r>
+        <w:rPr>
+          <w:rFonts w:ascii="Courier New" w:hAnsi="Courier New" w:cs="Courier New"/>
+        </w:rPr>
+        <w:t>/</w:t>
+      </w:r>
+      <w:proofErr w:type="spellStart"/>
+      <w:r>
+        <w:rPr>
+          <w:rFonts w:ascii="Courier New" w:hAnsi="Courier New" w:cs="Courier New"/>
+        </w:rPr>
+        <w:t>perfharness_fifopipe</w:t>
+      </w:r>
+      <w:proofErr w:type="spellEnd"/>
+    </w:p>
+    <w:p>
+      <w:pPr>
+        <w:rPr>
+          <w:rFonts w:ascii="Courier New" w:hAnsi="Courier New" w:cs="Courier New"/>
+        </w:rPr>
+      </w:pPr>
+    </w:p>
+    <w:p>
+      <w:pPr>
         <w:rPr>
           <w:rFonts w:ascii="Verdana" w:hAnsi="Verdana" w:cs="Courier New"/>
         </w:rPr>
@@ -4645,7 +5271,6 @@
         <w:rPr>
           <w:rFonts w:ascii="Verdana" w:hAnsi="Verdana" w:cs="Verdana"/>
         </w:rPr>
-        <w:lastRenderedPageBreak/>
         <w:t xml:space="preserve">Persistent, transacted point-to-point JMS in a send-receive loop (a very basic operational test of queuing) on a single queue using 6 clients and JNDI administered objects provided by WebSphere </w:t>
       </w:r>
       <w:proofErr w:type="spellStart"/>
@@ -4672,7 +5297,15 @@
         </w:rPr>
       </w:pPr>
       <w:r>
-        <w:t>java JMSPerfHarness -tc jms.r11.PutGet -nt 6 -pp -</w:t>
+        <w:t>java JMSPerfHarness -tc jms.r11.PutGet -</w:t>
+      </w:r>
+      <w:proofErr w:type="spellStart"/>
+      <w:r>
+        <w:t>nt</w:t>
+      </w:r>
+      <w:proofErr w:type="spellEnd"/>
+      <w:r>
+        <w:t xml:space="preserve"> 6 -pp -</w:t>
       </w:r>
       <w:proofErr w:type="spellStart"/>
       <w:r>
@@ -4768,15 +5401,39 @@
         <w:ind w:left="360"/>
       </w:pPr>
       <w:r>
-        <w:t xml:space="preserve">java JMSPerfHarness -tc jms.r11.Sender   -nt $TRIPLETS -pc WebSphereMQ -jb QM_RED -jt </w:t>
+        <w:t>java JMSPerfHarness -tc jms.r11.Sender   -nt $TRIPLETS -pc WebSphereMQ -</w:t>
       </w:r>
       <w:proofErr w:type="spellStart"/>
       <w:r>
+        <w:t>jb</w:t>
+      </w:r>
+      <w:proofErr w:type="spellEnd"/>
+      <w:r>
+        <w:t xml:space="preserve"> QM_RED -</w:t>
+      </w:r>
+      <w:proofErr w:type="spellStart"/>
+      <w:r>
+        <w:t>jt</w:t>
+      </w:r>
+      <w:proofErr w:type="spellEnd"/>
+      <w:r>
+        <w:t xml:space="preserve"> </w:t>
+      </w:r>
+      <w:proofErr w:type="spellStart"/>
+      <w:r>
         <w:t>mqb</w:t>
       </w:r>
       <w:proofErr w:type="spellEnd"/>
       <w:r>
-        <w:t xml:space="preserve"> -d QUEUE -db 1 -pp -</w:t>
+        <w:t xml:space="preserve"> -d QUEUE -</w:t>
+      </w:r>
+      <w:proofErr w:type="spellStart"/>
+      <w:r>
+        <w:t>db</w:t>
+      </w:r>
+      <w:proofErr w:type="spellEnd"/>
+      <w:r>
+        <w:t xml:space="preserve"> 1 -pp -</w:t>
       </w:r>
       <w:proofErr w:type="spellStart"/>
       <w:r>
@@ -4799,15 +5456,39 @@
         </w:rPr>
       </w:pPr>
       <w:r>
-        <w:t xml:space="preserve">java JMSPerfHarness -tc jms.r11.Receiver -nt $TRIPLETS -pc WebSphereMQ -jb QM_RED -jt </w:t>
+        <w:t>java JMSPerfHarness -tc jms.r11.Receiver -nt $TRIPLETS -pc WebSphereMQ -</w:t>
       </w:r>
       <w:proofErr w:type="spellStart"/>
       <w:r>
+        <w:t>jb</w:t>
+      </w:r>
+      <w:proofErr w:type="spellEnd"/>
+      <w:r>
+        <w:t xml:space="preserve"> QM_RED -</w:t>
+      </w:r>
+      <w:proofErr w:type="spellStart"/>
+      <w:r>
+        <w:t>jt</w:t>
+      </w:r>
+      <w:proofErr w:type="spellEnd"/>
+      <w:r>
+        <w:t xml:space="preserve"> </w:t>
+      </w:r>
+      <w:proofErr w:type="spellStart"/>
+      <w:r>
         <w:t>mqb</w:t>
       </w:r>
       <w:proofErr w:type="spellEnd"/>
       <w:r>
-        <w:t xml:space="preserve"> -d QUEUE -db 1 -pp -</w:t>
+        <w:t xml:space="preserve"> -d QUEUE -</w:t>
+      </w:r>
+      <w:proofErr w:type="spellStart"/>
+      <w:r>
+        <w:t>db</w:t>
+      </w:r>
+      <w:proofErr w:type="spellEnd"/>
+      <w:r>
+        <w:t xml:space="preserve"> 1 -pp -</w:t>
       </w:r>
       <w:proofErr w:type="spellStart"/>
       <w:r>
@@ -4848,15 +5529,40 @@
         <w:ind w:left="360"/>
       </w:pPr>
       <w:r>
-        <w:t xml:space="preserve">java JMSPerfHarness -tc jms.r11.Sender   -pc WebSphereMQ -jb QM_RED -jt </w:t>
+        <w:lastRenderedPageBreak/>
+        <w:t>java JMSPerfHarness -tc jms.r11.Sender   -pc WebSphereMQ -</w:t>
       </w:r>
       <w:proofErr w:type="spellStart"/>
       <w:r>
+        <w:t>jb</w:t>
+      </w:r>
+      <w:proofErr w:type="spellEnd"/>
+      <w:r>
+        <w:t xml:space="preserve"> QM_RED -</w:t>
+      </w:r>
+      <w:proofErr w:type="spellStart"/>
+      <w:r>
+        <w:t>jt</w:t>
+      </w:r>
+      <w:proofErr w:type="spellEnd"/>
+      <w:r>
+        <w:t xml:space="preserve"> </w:t>
+      </w:r>
+      <w:proofErr w:type="spellStart"/>
+      <w:r>
         <w:t>mqb</w:t>
       </w:r>
       <w:proofErr w:type="spellEnd"/>
       <w:r>
-        <w:t xml:space="preserve"> -d QUEUE -ms $MSGSIZE -mg 1000000</w:t>
+        <w:t xml:space="preserve"> -d QUEUE -</w:t>
+      </w:r>
+      <w:proofErr w:type="spellStart"/>
+      <w:r>
+        <w:t>ms</w:t>
+      </w:r>
+      <w:proofErr w:type="spellEnd"/>
+      <w:r>
+        <w:t xml:space="preserve"> $MSGSIZE -mg 1000000</w:t>
       </w:r>
     </w:p>
     <w:p>
@@ -4871,7 +5577,23 @@
         <w:ind w:left="360"/>
       </w:pPr>
       <w:r>
-        <w:t xml:space="preserve">java JMSPerfHarness -tc jms.r11.Receiver -pc WebSphereMQ -jb QM_RED -jt </w:t>
+        <w:t>java JMSPerfHarness -tc jms.r11.Receiver -pc WebSphereMQ -</w:t>
+      </w:r>
+      <w:proofErr w:type="spellStart"/>
+      <w:r>
+        <w:t>jb</w:t>
+      </w:r>
+      <w:proofErr w:type="spellEnd"/>
+      <w:r>
+        <w:t xml:space="preserve"> QM_RED -</w:t>
+      </w:r>
+      <w:proofErr w:type="spellStart"/>
+      <w:r>
+        <w:t>jt</w:t>
+      </w:r>
+      <w:proofErr w:type="spellEnd"/>
+      <w:r>
+        <w:t xml:space="preserve"> </w:t>
       </w:r>
       <w:proofErr w:type="spellStart"/>
       <w:r>
@@ -4926,7 +5648,21 @@
         <w:rPr>
           <w:rFonts w:ascii="Verdana" w:hAnsi="Verdana" w:cs="Verdana"/>
         </w:rPr>
-        <w:t xml:space="preserve"> are specified with the -jt MQC </w:t>
+        <w:t xml:space="preserve"> are specified with the -</w:t>
+      </w:r>
+      <w:proofErr w:type="spellStart"/>
+      <w:r>
+        <w:rPr>
+          <w:rFonts w:ascii="Verdana" w:hAnsi="Verdana" w:cs="Verdana"/>
+        </w:rPr>
+        <w:t>jt</w:t>
+      </w:r>
+      <w:proofErr w:type="spellEnd"/>
+      <w:r>
+        <w:rPr>
+          <w:rFonts w:ascii="Verdana" w:hAnsi="Verdana" w:cs="Verdana"/>
+        </w:rPr>
+        <w:t xml:space="preserve"> MQC </w:t>
       </w:r>
       <w:proofErr w:type="spellStart"/>
       <w:r>
@@ -5092,15 +5828,47 @@
         <w:t>THREADS</w:t>
       </w:r>
       <w:r>
-        <w:t xml:space="preserve"> -sc BasicStats -ms $</w:t>
+        <w:t xml:space="preserve"> -</w:t>
       </w:r>
       <w:proofErr w:type="spellStart"/>
       <w:r>
+        <w:t>sc</w:t>
+      </w:r>
+      <w:proofErr w:type="spellEnd"/>
+      <w:r>
+        <w:t xml:space="preserve"> </w:t>
+      </w:r>
+      <w:proofErr w:type="spellStart"/>
+      <w:r>
+        <w:t>BasicStats</w:t>
+      </w:r>
+      <w:proofErr w:type="spellEnd"/>
+      <w:r>
+        <w:t xml:space="preserve"> -</w:t>
+      </w:r>
+      <w:proofErr w:type="spellStart"/>
+      <w:r>
+        <w:t>ms</w:t>
+      </w:r>
+      <w:proofErr w:type="spellEnd"/>
+      <w:r>
+        <w:t xml:space="preserve"> $</w:t>
+      </w:r>
+      <w:proofErr w:type="spellStart"/>
+      <w:r>
         <w:t>msgsize</w:t>
       </w:r>
       <w:proofErr w:type="spellEnd"/>
       <w:r>
-        <w:t xml:space="preserve"> -tc jms.r11.PutGet -co -d </w:t>
+        <w:t xml:space="preserve"> -</w:t>
+      </w:r>
+      <w:proofErr w:type="spellStart"/>
+      <w:r>
+        <w:t>tc</w:t>
+      </w:r>
+      <w:proofErr w:type="spellEnd"/>
+      <w:r>
+        <w:t xml:space="preserve"> jms.r11.PutGet -co -d </w:t>
       </w:r>
       <w:r>
         <w:t>QUEUE</w:t>
@@ -5118,10 +5886,26 @@
         <w:t>QM_RED</w:t>
       </w:r>
       <w:r>
-        <w:t xml:space="preserve"> -jt mqc -pc WebSphereMQ -</w:t>
+        <w:t xml:space="preserve"> -jt </w:t>
       </w:r>
       <w:proofErr w:type="spellStart"/>
       <w:r>
+        <w:t>mqc</w:t>
+      </w:r>
+      <w:proofErr w:type="spellEnd"/>
+      <w:r>
+        <w:t xml:space="preserve"> -pc </w:t>
+      </w:r>
+      <w:proofErr w:type="spellStart"/>
+      <w:r>
+        <w:t>WebSphereMQ</w:t>
+      </w:r>
+      <w:proofErr w:type="spellEnd"/>
+      <w:r>
+        <w:t xml:space="preserve"> -</w:t>
+      </w:r>
+      <w:proofErr w:type="spellStart"/>
+      <w:r>
         <w:t>ri</w:t>
       </w:r>
       <w:proofErr w:type="spellEnd"/>
@@ -5148,7 +5932,15 @@
       </w:r>
       <w:proofErr w:type="spellEnd"/>
       <w:r>
-        <w:t xml:space="preserve"> SEVERE  -ccdt file:///mqperf/pharris/HA/AMQCLCHL.TAB</w:t>
+        <w:t xml:space="preserve"> SEVERE  -</w:t>
+      </w:r>
+      <w:proofErr w:type="spellStart"/>
+      <w:r>
+        <w:t>ccdt</w:t>
+      </w:r>
+      <w:proofErr w:type="spellEnd"/>
+      <w:r>
+        <w:t xml:space="preserve"> file:///mqperf/pharris/HA/AMQCLCHL.TAB</w:t>
       </w:r>
     </w:p>
     <w:p>
@@ -5302,7 +6094,7 @@
           <w:sz w:val="20"/>
           <w:szCs w:val="20"/>
         </w:rPr>
-        <w:t xml:space="preserve"> text -db 1  -dx 3 -dn 1 -</w:t>
+        <w:t xml:space="preserve"> text -</w:t>
       </w:r>
       <w:proofErr w:type="spellStart"/>
       <w:r>
@@ -5311,7 +6103,7 @@
           <w:sz w:val="20"/>
           <w:szCs w:val="20"/>
         </w:rPr>
-        <w:t>jp</w:t>
+        <w:t>db</w:t>
       </w:r>
       <w:proofErr w:type="spellEnd"/>
       <w:r>
@@ -5320,7 +6112,7 @@
           <w:sz w:val="20"/>
           <w:szCs w:val="20"/>
         </w:rPr>
-        <w:t xml:space="preserve"> 1414 -</w:t>
+        <w:t xml:space="preserve"> 1  -dx 3 -</w:t>
       </w:r>
       <w:proofErr w:type="spellStart"/>
       <w:r>
@@ -5329,7 +6121,7 @@
           <w:sz w:val="20"/>
           <w:szCs w:val="20"/>
         </w:rPr>
-        <w:t>jc</w:t>
+        <w:t>dn</w:t>
       </w:r>
       <w:proofErr w:type="spellEnd"/>
       <w:r>
@@ -5338,7 +6130,7 @@
           <w:sz w:val="20"/>
           <w:szCs w:val="20"/>
         </w:rPr>
-        <w:t xml:space="preserve"> SYSTEM.DEF.SVRCONN -jb PERF0 -jt mqc -pc WebSphereMQ -</w:t>
+        <w:t xml:space="preserve"> 1 -</w:t>
       </w:r>
       <w:proofErr w:type="spellStart"/>
       <w:r>
@@ -5347,7 +6139,7 @@
           <w:sz w:val="20"/>
           <w:szCs w:val="20"/>
         </w:rPr>
-        <w:t>jh</w:t>
+        <w:t>jp</w:t>
       </w:r>
       <w:proofErr w:type="spellEnd"/>
       <w:r>
@@ -5356,7 +6148,7 @@
           <w:sz w:val="20"/>
           <w:szCs w:val="20"/>
         </w:rPr>
-        <w:t xml:space="preserve"> </w:t>
+        <w:t xml:space="preserve"> 1414 -</w:t>
       </w:r>
       <w:proofErr w:type="spellStart"/>
       <w:r>
@@ -5365,87 +6157,87 @@
           <w:sz w:val="20"/>
           <w:szCs w:val="20"/>
         </w:rPr>
-        <w:t>primary</w:t>
-      </w:r>
+        <w:t>jc</w:t>
+      </w:r>
+      <w:proofErr w:type="spellEnd"/>
       <w:r>
         <w:rPr>
           <w:rFonts w:ascii="Courier New" w:hAnsi="Courier New" w:cs="Courier New"/>
           <w:sz w:val="20"/>
           <w:szCs w:val="20"/>
         </w:rPr>
-        <w:t>Host</w:t>
-      </w:r>
-      <w:proofErr w:type="spellEnd"/>
+        <w:t xml:space="preserve"> SYSTEM.DEF.SVRCONN -jb PERF0 -jt </w:t>
+      </w:r>
+      <w:proofErr w:type="spellStart"/>
       <w:r>
         <w:rPr>
           <w:rFonts w:ascii="Courier New" w:hAnsi="Courier New" w:cs="Courier New"/>
           <w:sz w:val="20"/>
           <w:szCs w:val="20"/>
         </w:rPr>
-        <w:t xml:space="preserve"> -</w:t>
-      </w:r>
-      <w:proofErr w:type="spellStart"/>
+        <w:t>mqc</w:t>
+      </w:r>
+      <w:proofErr w:type="spellEnd"/>
       <w:r>
         <w:rPr>
           <w:rFonts w:ascii="Courier New" w:hAnsi="Courier New" w:cs="Courier New"/>
           <w:sz w:val="20"/>
           <w:szCs w:val="20"/>
         </w:rPr>
-        <w:t>jq</w:t>
-      </w:r>
-      <w:proofErr w:type="spellEnd"/>
+        <w:t xml:space="preserve"> -pc </w:t>
+      </w:r>
+      <w:proofErr w:type="spellStart"/>
       <w:r>
         <w:rPr>
           <w:rFonts w:ascii="Courier New" w:hAnsi="Courier New" w:cs="Courier New"/>
           <w:sz w:val="20"/>
           <w:szCs w:val="20"/>
         </w:rPr>
-        <w:t xml:space="preserve"> SYSTEM.BROKER.DEFAULT.STREAM -</w:t>
-      </w:r>
-      <w:proofErr w:type="spellStart"/>
+        <w:t>WebSphereMQ</w:t>
+      </w:r>
+      <w:proofErr w:type="spellEnd"/>
       <w:r>
         <w:rPr>
           <w:rFonts w:ascii="Courier New" w:hAnsi="Courier New" w:cs="Courier New"/>
           <w:sz w:val="20"/>
           <w:szCs w:val="20"/>
         </w:rPr>
-        <w:t>ja</w:t>
-      </w:r>
-      <w:proofErr w:type="spellEnd"/>
+        <w:t xml:space="preserve"> -</w:t>
+      </w:r>
+      <w:proofErr w:type="spellStart"/>
       <w:r>
         <w:rPr>
           <w:rFonts w:ascii="Courier New" w:hAnsi="Courier New" w:cs="Courier New"/>
           <w:sz w:val="20"/>
           <w:szCs w:val="20"/>
         </w:rPr>
-        <w:t xml:space="preserve"> 100 -</w:t>
-      </w:r>
-      <w:proofErr w:type="spellStart"/>
+        <w:t>jh</w:t>
+      </w:r>
+      <w:proofErr w:type="spellEnd"/>
       <w:r>
         <w:rPr>
           <w:rFonts w:ascii="Courier New" w:hAnsi="Courier New" w:cs="Courier New"/>
           <w:sz w:val="20"/>
           <w:szCs w:val="20"/>
         </w:rPr>
-        <w:t>ri</w:t>
-      </w:r>
-      <w:proofErr w:type="spellEnd"/>
+        <w:t xml:space="preserve"> </w:t>
+      </w:r>
+      <w:proofErr w:type="spellStart"/>
       <w:r>
         <w:rPr>
           <w:rFonts w:ascii="Courier New" w:hAnsi="Courier New" w:cs="Courier New"/>
           <w:sz w:val="20"/>
           <w:szCs w:val="20"/>
         </w:rPr>
-        <w:t xml:space="preserve"> 1 -</w:t>
-      </w:r>
-      <w:proofErr w:type="spellStart"/>
+        <w:t>primary</w:t>
+      </w:r>
       <w:r>
         <w:rPr>
           <w:rFonts w:ascii="Courier New" w:hAnsi="Courier New" w:cs="Courier New"/>
           <w:sz w:val="20"/>
           <w:szCs w:val="20"/>
         </w:rPr>
-        <w:t>ro</w:t>
+        <w:t>Host</w:t>
       </w:r>
       <w:proofErr w:type="spellEnd"/>
       <w:r>
@@ -5454,7 +6246,7 @@
           <w:sz w:val="20"/>
           <w:szCs w:val="20"/>
         </w:rPr>
-        <w:t xml:space="preserve"> 600 -h2 </w:t>
+        <w:t xml:space="preserve"> -</w:t>
       </w:r>
       <w:proofErr w:type="spellStart"/>
       <w:r>
@@ -5463,42 +6255,132 @@
           <w:sz w:val="20"/>
           <w:szCs w:val="20"/>
         </w:rPr>
-        <w:t>secondary</w:t>
-      </w:r>
+        <w:t>jq</w:t>
+      </w:r>
+      <w:proofErr w:type="spellEnd"/>
       <w:r>
         <w:rPr>
           <w:rFonts w:ascii="Courier New" w:hAnsi="Courier New" w:cs="Courier New"/>
           <w:sz w:val="20"/>
           <w:szCs w:val="20"/>
         </w:rPr>
-        <w:t>Host</w:t>
-      </w:r>
-      <w:proofErr w:type="spellEnd"/>
+        <w:t xml:space="preserve"> SYSTEM.BROKER.DEFAULT.STREAM -</w:t>
+      </w:r>
+      <w:proofErr w:type="spellStart"/>
       <w:r>
         <w:rPr>
           <w:rFonts w:ascii="Courier New" w:hAnsi="Courier New" w:cs="Courier New"/>
           <w:sz w:val="20"/>
           <w:szCs w:val="20"/>
         </w:rPr>
-        <w:t xml:space="preserve"> -pp true -</w:t>
-      </w:r>
-      <w:proofErr w:type="spellStart"/>
+        <w:t>ja</w:t>
+      </w:r>
+      <w:proofErr w:type="spellEnd"/>
       <w:r>
         <w:rPr>
           <w:rFonts w:ascii="Courier New" w:hAnsi="Courier New" w:cs="Courier New"/>
           <w:sz w:val="20"/>
           <w:szCs w:val="20"/>
         </w:rPr>
-        <w:t>tx</w:t>
-      </w:r>
-      <w:proofErr w:type="spellEnd"/>
+        <w:t xml:space="preserve"> 100 -</w:t>
+      </w:r>
+      <w:proofErr w:type="spellStart"/>
       <w:r>
         <w:rPr>
           <w:rFonts w:ascii="Courier New" w:hAnsi="Courier New" w:cs="Courier New"/>
           <w:sz w:val="20"/>
           <w:szCs w:val="20"/>
         </w:rPr>
-        <w:t xml:space="preserve"> true -rt 1 -wp true -wc 3 -</w:t>
+        <w:t>ri</w:t>
+      </w:r>
+      <w:proofErr w:type="spellEnd"/>
+      <w:r>
+        <w:rPr>
+          <w:rFonts w:ascii="Courier New" w:hAnsi="Courier New" w:cs="Courier New"/>
+          <w:sz w:val="20"/>
+          <w:szCs w:val="20"/>
+        </w:rPr>
+        <w:t xml:space="preserve"> 1 -</w:t>
+      </w:r>
+      <w:proofErr w:type="spellStart"/>
+      <w:r>
+        <w:rPr>
+          <w:rFonts w:ascii="Courier New" w:hAnsi="Courier New" w:cs="Courier New"/>
+          <w:sz w:val="20"/>
+          <w:szCs w:val="20"/>
+        </w:rPr>
+        <w:t>ro</w:t>
+      </w:r>
+      <w:proofErr w:type="spellEnd"/>
+      <w:r>
+        <w:rPr>
+          <w:rFonts w:ascii="Courier New" w:hAnsi="Courier New" w:cs="Courier New"/>
+          <w:sz w:val="20"/>
+          <w:szCs w:val="20"/>
+        </w:rPr>
+        <w:t xml:space="preserve"> 600 -h2 </w:t>
+      </w:r>
+      <w:proofErr w:type="spellStart"/>
+      <w:r>
+        <w:rPr>
+          <w:rFonts w:ascii="Courier New" w:hAnsi="Courier New" w:cs="Courier New"/>
+          <w:sz w:val="20"/>
+          <w:szCs w:val="20"/>
+        </w:rPr>
+        <w:t>secondary</w:t>
+      </w:r>
+      <w:r>
+        <w:rPr>
+          <w:rFonts w:ascii="Courier New" w:hAnsi="Courier New" w:cs="Courier New"/>
+          <w:sz w:val="20"/>
+          <w:szCs w:val="20"/>
+        </w:rPr>
+        <w:t>Host</w:t>
+      </w:r>
+      <w:proofErr w:type="spellEnd"/>
+      <w:r>
+        <w:rPr>
+          <w:rFonts w:ascii="Courier New" w:hAnsi="Courier New" w:cs="Courier New"/>
+          <w:sz w:val="20"/>
+          <w:szCs w:val="20"/>
+        </w:rPr>
+        <w:t xml:space="preserve"> -pp true -</w:t>
+      </w:r>
+      <w:proofErr w:type="spellStart"/>
+      <w:r>
+        <w:rPr>
+          <w:rFonts w:ascii="Courier New" w:hAnsi="Courier New" w:cs="Courier New"/>
+          <w:sz w:val="20"/>
+          <w:szCs w:val="20"/>
+        </w:rPr>
+        <w:t>tx</w:t>
+      </w:r>
+      <w:proofErr w:type="spellEnd"/>
+      <w:r>
+        <w:rPr>
+          <w:rFonts w:ascii="Courier New" w:hAnsi="Courier New" w:cs="Courier New"/>
+          <w:sz w:val="20"/>
+          <w:szCs w:val="20"/>
+        </w:rPr>
+        <w:t xml:space="preserve"> true -rt 1 -wp true -</w:t>
+      </w:r>
+      <w:proofErr w:type="spellStart"/>
+      <w:r>
+        <w:rPr>
+          <w:rFonts w:ascii="Courier New" w:hAnsi="Courier New" w:cs="Courier New"/>
+          <w:sz w:val="20"/>
+          <w:szCs w:val="20"/>
+        </w:rPr>
+        <w:t>wc</w:t>
+      </w:r>
+      <w:proofErr w:type="spellEnd"/>
+      <w:r>
+        <w:rPr>
+          <w:rFonts w:ascii="Courier New" w:hAnsi="Courier New" w:cs="Courier New"/>
+          <w:sz w:val="20"/>
+          <w:szCs w:val="20"/>
+        </w:rPr>
+        <w:t xml:space="preserve"> 3 -</w:t>
       </w:r>
       <w:proofErr w:type="spellStart"/>
       <w:r>
@@ -5584,6 +6466,7 @@
           <w:sz w:val="20"/>
           <w:szCs w:val="20"/>
         </w:rPr>
+        <w:lastRenderedPageBreak/>
         <w:t>Creating receiver on queue:///REQUEST2 with selector: JMSCorrelationID='ID:310000000000000000000000000000000000000000000032'</w:t>
       </w:r>
     </w:p>
@@ -5873,7 +6756,6 @@
           <w:sz w:val="20"/>
           <w:szCs w:val="20"/>
         </w:rPr>
-        <w:lastRenderedPageBreak/>
         <w:t>ReconnectTimer3: Time to connect to secondary host is 43 ms (min: 43 ms  max: 44 ms)</w:t>
       </w:r>
     </w:p>
@@ -6101,7 +6983,7 @@
           <w:sz w:val="20"/>
           <w:szCs w:val="20"/>
         </w:rPr>
-        <w:t xml:space="preserve"> text -db 1  -dx 3 -dn 1 -jb QM1 -jt mqc -pc WebSphereMQ -</w:t>
+        <w:t xml:space="preserve"> text -</w:t>
       </w:r>
       <w:proofErr w:type="spellStart"/>
       <w:r>
@@ -6111,7 +6993,7 @@
           <w:sz w:val="20"/>
           <w:szCs w:val="20"/>
         </w:rPr>
-        <w:t>jq</w:t>
+        <w:t>db</w:t>
       </w:r>
       <w:proofErr w:type="spellEnd"/>
       <w:r>
@@ -6121,7 +7003,7 @@
           <w:sz w:val="20"/>
           <w:szCs w:val="20"/>
         </w:rPr>
-        <w:t xml:space="preserve"> SYSTEM.BROKER.DEFAULT.STREAM -</w:t>
+        <w:t xml:space="preserve"> 1  -dx 3 -dn 1 -jb QM1 -jt </w:t>
       </w:r>
       <w:proofErr w:type="spellStart"/>
       <w:r>
@@ -6131,7 +7013,7 @@
           <w:sz w:val="20"/>
           <w:szCs w:val="20"/>
         </w:rPr>
-        <w:t>ja</w:t>
+        <w:t>mqc</w:t>
       </w:r>
       <w:proofErr w:type="spellEnd"/>
       <w:r>
@@ -6141,7 +7023,7 @@
           <w:sz w:val="20"/>
           <w:szCs w:val="20"/>
         </w:rPr>
-        <w:t xml:space="preserve"> 100 -</w:t>
+        <w:t xml:space="preserve"> -pc </w:t>
       </w:r>
       <w:proofErr w:type="spellStart"/>
       <w:r>
@@ -6151,7 +7033,7 @@
           <w:sz w:val="20"/>
           <w:szCs w:val="20"/>
         </w:rPr>
-        <w:t>ri</w:t>
+        <w:t>WebSphereMQ</w:t>
       </w:r>
       <w:proofErr w:type="spellEnd"/>
       <w:r>
@@ -6161,7 +7043,7 @@
           <w:sz w:val="20"/>
           <w:szCs w:val="20"/>
         </w:rPr>
-        <w:t xml:space="preserve"> 1 -</w:t>
+        <w:t xml:space="preserve"> -</w:t>
       </w:r>
       <w:proofErr w:type="spellStart"/>
       <w:r>
@@ -6171,7 +7053,7 @@
           <w:sz w:val="20"/>
           <w:szCs w:val="20"/>
         </w:rPr>
-        <w:t>ro</w:t>
+        <w:t>jq</w:t>
       </w:r>
       <w:proofErr w:type="spellEnd"/>
       <w:r>
@@ -6181,7 +7063,7 @@
           <w:sz w:val="20"/>
           <w:szCs w:val="20"/>
         </w:rPr>
-        <w:t xml:space="preserve"> 600  -pp true -</w:t>
+        <w:t xml:space="preserve"> SYSTEM.BROKER.DEFAULT.STREAM -</w:t>
       </w:r>
       <w:proofErr w:type="spellStart"/>
       <w:r>
@@ -6191,7 +7073,7 @@
           <w:sz w:val="20"/>
           <w:szCs w:val="20"/>
         </w:rPr>
-        <w:t>tx</w:t>
+        <w:t>ja</w:t>
       </w:r>
       <w:proofErr w:type="spellEnd"/>
       <w:r>
@@ -6201,7 +7083,7 @@
           <w:sz w:val="20"/>
           <w:szCs w:val="20"/>
         </w:rPr>
-        <w:t xml:space="preserve"> true -rt 1 -wp true -wc 3 -</w:t>
+        <w:t xml:space="preserve"> 100 -</w:t>
       </w:r>
       <w:proofErr w:type="spellStart"/>
       <w:r>
@@ -6211,7 +7093,7 @@
           <w:sz w:val="20"/>
           <w:szCs w:val="20"/>
         </w:rPr>
-        <w:t>vo</w:t>
+        <w:t>ri</w:t>
       </w:r>
       <w:proofErr w:type="spellEnd"/>
       <w:r>
@@ -6221,8 +7103,9 @@
           <w:sz w:val="20"/>
           <w:szCs w:val="20"/>
         </w:rPr>
-        <w:t xml:space="preserve"> SEVERE -ccdt </w:t>
-      </w:r>
+        <w:t xml:space="preserve"> 1 -</w:t>
+      </w:r>
+      <w:proofErr w:type="spellStart"/>
       <w:r>
         <w:rPr>
           <w:rFonts w:ascii="Courier New" w:hAnsi="Courier New" w:cs="Courier New"/>
@@ -6230,8 +7113,9 @@
           <w:sz w:val="20"/>
           <w:szCs w:val="20"/>
         </w:rPr>
-        <w:t>file:///</w:t>
-      </w:r>
+        <w:t>ro</w:t>
+      </w:r>
+      <w:proofErr w:type="spellEnd"/>
       <w:r>
         <w:rPr>
           <w:rFonts w:ascii="Courier New" w:hAnsi="Courier New" w:cs="Courier New"/>
@@ -6239,8 +7123,9 @@
           <w:sz w:val="20"/>
           <w:szCs w:val="20"/>
         </w:rPr>
-        <w:t>mydirectory/</w:t>
-      </w:r>
+        <w:t xml:space="preserve"> 600  -pp true -</w:t>
+      </w:r>
+      <w:proofErr w:type="spellStart"/>
       <w:r>
         <w:rPr>
           <w:rFonts w:ascii="Courier New" w:hAnsi="Courier New" w:cs="Courier New"/>
@@ -6248,29 +7133,126 @@
           <w:sz w:val="20"/>
           <w:szCs w:val="20"/>
         </w:rPr>
-        <w:t>AMQCLCHL.TAB</w:t>
-      </w:r>
-    </w:p>
-    <w:p>
-      <w:pPr>
-        <w:pStyle w:val="BodyText"/>
+        <w:t>tx</w:t>
+      </w:r>
+      <w:proofErr w:type="spellEnd"/>
+      <w:r>
         <w:rPr>
           <w:rFonts w:ascii="Courier New" w:hAnsi="Courier New" w:cs="Courier New"/>
           <w:color w:val="000000" w:themeColor="text1"/>
           <w:sz w:val="20"/>
           <w:szCs w:val="20"/>
         </w:rPr>
-      </w:pPr>
-    </w:p>
-    <w:p>
-      <w:pPr>
-        <w:pStyle w:val="BodyText"/>
+        <w:t xml:space="preserve"> true -rt 1 -wp true -</w:t>
+      </w:r>
+      <w:proofErr w:type="spellStart"/>
+      <w:r>
         <w:rPr>
           <w:rFonts w:ascii="Courier New" w:hAnsi="Courier New" w:cs="Courier New"/>
           <w:color w:val="000000" w:themeColor="text1"/>
           <w:sz w:val="20"/>
           <w:szCs w:val="20"/>
         </w:rPr>
+        <w:t>wc</w:t>
+      </w:r>
+      <w:proofErr w:type="spellEnd"/>
+      <w:r>
+        <w:rPr>
+          <w:rFonts w:ascii="Courier New" w:hAnsi="Courier New" w:cs="Courier New"/>
+          <w:color w:val="000000" w:themeColor="text1"/>
+          <w:sz w:val="20"/>
+          <w:szCs w:val="20"/>
+        </w:rPr>
+        <w:t xml:space="preserve"> 3 -</w:t>
+      </w:r>
+      <w:proofErr w:type="spellStart"/>
+      <w:r>
+        <w:rPr>
+          <w:rFonts w:ascii="Courier New" w:hAnsi="Courier New" w:cs="Courier New"/>
+          <w:color w:val="000000" w:themeColor="text1"/>
+          <w:sz w:val="20"/>
+          <w:szCs w:val="20"/>
+        </w:rPr>
+        <w:t>vo</w:t>
+      </w:r>
+      <w:proofErr w:type="spellEnd"/>
+      <w:r>
+        <w:rPr>
+          <w:rFonts w:ascii="Courier New" w:hAnsi="Courier New" w:cs="Courier New"/>
+          <w:color w:val="000000" w:themeColor="text1"/>
+          <w:sz w:val="20"/>
+          <w:szCs w:val="20"/>
+        </w:rPr>
+        <w:t xml:space="preserve"> SEVERE -</w:t>
+      </w:r>
+      <w:proofErr w:type="spellStart"/>
+      <w:r>
+        <w:rPr>
+          <w:rFonts w:ascii="Courier New" w:hAnsi="Courier New" w:cs="Courier New"/>
+          <w:color w:val="000000" w:themeColor="text1"/>
+          <w:sz w:val="20"/>
+          <w:szCs w:val="20"/>
+        </w:rPr>
+        <w:t>ccdt</w:t>
+      </w:r>
+      <w:proofErr w:type="spellEnd"/>
+      <w:r>
+        <w:rPr>
+          <w:rFonts w:ascii="Courier New" w:hAnsi="Courier New" w:cs="Courier New"/>
+          <w:color w:val="000000" w:themeColor="text1"/>
+          <w:sz w:val="20"/>
+          <w:szCs w:val="20"/>
+        </w:rPr>
+        <w:t xml:space="preserve"> </w:t>
+      </w:r>
+      <w:r>
+        <w:rPr>
+          <w:rFonts w:ascii="Courier New" w:hAnsi="Courier New" w:cs="Courier New"/>
+          <w:color w:val="000000" w:themeColor="text1"/>
+          <w:sz w:val="20"/>
+          <w:szCs w:val="20"/>
+        </w:rPr>
+        <w:t>file:///</w:t>
+      </w:r>
+      <w:r>
+        <w:rPr>
+          <w:rFonts w:ascii="Courier New" w:hAnsi="Courier New" w:cs="Courier New"/>
+          <w:color w:val="000000" w:themeColor="text1"/>
+          <w:sz w:val="20"/>
+          <w:szCs w:val="20"/>
+        </w:rPr>
+        <w:t>mydirectory/</w:t>
+      </w:r>
+      <w:r>
+        <w:rPr>
+          <w:rFonts w:ascii="Courier New" w:hAnsi="Courier New" w:cs="Courier New"/>
+          <w:color w:val="000000" w:themeColor="text1"/>
+          <w:sz w:val="20"/>
+          <w:szCs w:val="20"/>
+        </w:rPr>
+        <w:t>AMQCLCHL.TAB</w:t>
+      </w:r>
+    </w:p>
+    <w:p>
+      <w:pPr>
+        <w:pStyle w:val="BodyText"/>
+        <w:rPr>
+          <w:rFonts w:ascii="Courier New" w:hAnsi="Courier New" w:cs="Courier New"/>
+          <w:color w:val="000000" w:themeColor="text1"/>
+          <w:sz w:val="20"/>
+          <w:szCs w:val="20"/>
+        </w:rPr>
+      </w:pPr>
+    </w:p>
+    <w:p>
+      <w:pPr>
+        <w:pStyle w:val="BodyText"/>
+        <w:rPr>
+          <w:rFonts w:ascii="Courier New" w:hAnsi="Courier New" w:cs="Courier New"/>
+          <w:color w:val="000000" w:themeColor="text1"/>
+          <w:sz w:val="20"/>
+          <w:szCs w:val="20"/>
+        </w:rPr>
       </w:pPr>
       <w:r>
         <w:rPr>
@@ -6314,7 +7296,14 @@
         <w:rPr>
           <w:rFonts w:ascii="Verdana" w:hAnsi="Verdana" w:cs="Verdana"/>
         </w:rPr>
-        <w:t xml:space="preserve"> from a timing perspective as many (sometimes all)  of the threads may switch/fail-over to the secondary host without the application code being made aware, so no times will be reported for these.</w:t>
+        <w:t xml:space="preserve"> from a </w:t>
+      </w:r>
+      <w:r>
+        <w:rPr>
+          <w:rFonts w:ascii="Verdana" w:hAnsi="Verdana" w:cs="Verdana"/>
+        </w:rPr>
+        <w:lastRenderedPageBreak/>
+        <w:t>timing perspective as many (sometimes all)  of the threads may switch/fail-over to the secondary host without the application code being made aware, so no times will be reported for these.</w:t>
       </w:r>
     </w:p>
     <w:p>
@@ -6397,10 +7386,26 @@
       </w:r>
       <w:proofErr w:type="spellEnd"/>
       <w:r>
-        <w:t>=%EXTDIRS% \-cp %JAR_FILE% JMSPerfHarness \-tc jms.r11.Requestor \-</w:t>
+        <w:t xml:space="preserve">=%EXTDIRS% \-cp %JAR_FILE% </w:t>
       </w:r>
       <w:proofErr w:type="spellStart"/>
       <w:r>
+        <w:t>JMSPerfHarness</w:t>
+      </w:r>
+      <w:proofErr w:type="spellEnd"/>
+      <w:r>
+        <w:t xml:space="preserve"> \-</w:t>
+      </w:r>
+      <w:proofErr w:type="spellStart"/>
+      <w:r>
+        <w:t>tc</w:t>
+      </w:r>
+      <w:proofErr w:type="spellEnd"/>
+      <w:r>
+        <w:t xml:space="preserve"> jms.r11.Requestor \-</w:t>
+      </w:r>
+      <w:proofErr w:type="spellStart"/>
+      <w:r>
         <w:t>cf</w:t>
       </w:r>
       <w:proofErr w:type="spellEnd"/>
@@ -6461,10 +7466,18 @@
       </w:r>
       <w:proofErr w:type="spellEnd"/>
       <w:r>
-        <w:t xml:space="preserve"> \-nt %1 \-to 15 \-pf c:\JMSPerfHarness\soabench\soab-jms.properties \-mf c:\JMSPerfHarness\soabench\soa_med_jms_2k_1k.xml \-co true \-pp true \-</w:t>
+        <w:t xml:space="preserve"> \-</w:t>
       </w:r>
       <w:proofErr w:type="spellStart"/>
       <w:r>
+        <w:t>nt</w:t>
+      </w:r>
+      <w:proofErr w:type="spellEnd"/>
+      <w:r>
+        <w:t xml:space="preserve"> %1 \-to 15 \-pf c:\JMSPerfHarness\soabench\soab-jms.properties \-mf c:\JMSPerfHarness\soabench\soa_med_jms_2k_1k.xml \-co true \-pp true \-</w:t>
+      </w:r>
+      <w:proofErr w:type="spellStart"/>
+      <w:r>
         <w:t>tx</w:t>
       </w:r>
       <w:proofErr w:type="spellEnd"/>
@@ -6477,7 +7490,6 @@
         <w:pStyle w:val="NormalWeb"/>
       </w:pPr>
       <w:r>
-        <w:lastRenderedPageBreak/>
         <w:t>Access to various directories from the server installation or the J2SE JMS client (</w:t>
       </w:r>
       <w:hyperlink r:id="rId9" w:history="1">
@@ -6723,32 +7735,40 @@
           <w:szCs w:val="20"/>
         </w:rPr>
         <w:br/>
-        <w:t>-</w:t>
-      </w:r>
-      <w:proofErr w:type="spellStart"/>
+      </w:r>
       <w:r>
         <w:rPr>
           <w:rFonts w:ascii="Courier New" w:hAnsi="Courier New" w:cs="Courier New"/>
           <w:sz w:val="20"/>
           <w:szCs w:val="20"/>
         </w:rPr>
-        <w:t>iu</w:t>
-      </w:r>
-      <w:proofErr w:type="spellEnd"/>
+        <w:lastRenderedPageBreak/>
+        <w:t>-</w:t>
+      </w:r>
+      <w:proofErr w:type="spellStart"/>
       <w:r>
         <w:rPr>
           <w:rFonts w:ascii="Courier New" w:hAnsi="Courier New" w:cs="Courier New"/>
           <w:sz w:val="20"/>
           <w:szCs w:val="20"/>
         </w:rPr>
-        <w:t>    Provider URL - This is the RMI port on the server on which the client will use to lookup JNDI entries</w:t>
-      </w:r>
+        <w:t>iu</w:t>
+      </w:r>
+      <w:proofErr w:type="spellEnd"/>
       <w:r>
         <w:rPr>
           <w:rFonts w:ascii="Courier New" w:hAnsi="Courier New" w:cs="Courier New"/>
           <w:sz w:val="20"/>
           <w:szCs w:val="20"/>
         </w:rPr>
+        <w:t>    Provider URL - This is the RMI port on the server on which the client will use to lookup JNDI entries</w:t>
+      </w:r>
+      <w:r>
+        <w:rPr>
+          <w:rFonts w:ascii="Courier New" w:hAnsi="Courier New" w:cs="Courier New"/>
+          <w:sz w:val="20"/>
+          <w:szCs w:val="20"/>
+        </w:rPr>
         <w:br/>
         <w:t>-</w:t>
       </w:r>
@@ -7031,7 +8051,6 @@
         <w:rPr>
           <w:rFonts w:ascii="Verdana" w:hAnsi="Verdana" w:cs="Verdana"/>
         </w:rPr>
-        <w:lastRenderedPageBreak/>
         <w:t>Publish-subscribe</w:t>
       </w:r>
     </w:p>
@@ -7055,18 +8074,50 @@
         <w:pStyle w:val="HTMLPreformatted"/>
       </w:pPr>
       <w:r>
-        <w:t>java JMSPerfHarness -tc jms.r11.Publisher  -nt 4  -pc WebSphereMQ -</w:t>
+        <w:t xml:space="preserve">java JMSPerfHarness -tc jms.r11.Publisher  -nt 4  -pc </w:t>
       </w:r>
       <w:proofErr w:type="spellStart"/>
       <w:r>
+        <w:t>WebSphereMQ</w:t>
+      </w:r>
+      <w:proofErr w:type="spellEnd"/>
+      <w:r>
+        <w:t xml:space="preserve"> -</w:t>
+      </w:r>
+      <w:proofErr w:type="spellStart"/>
+      <w:r>
         <w:t>jh</w:t>
       </w:r>
       <w:proofErr w:type="spellEnd"/>
       <w:r>
-        <w:t xml:space="preserve"> server1 -jb QM_RED -jt mqc -</w:t>
+        <w:t xml:space="preserve"> server1 -</w:t>
       </w:r>
       <w:proofErr w:type="spellStart"/>
       <w:r>
+        <w:t>jb</w:t>
+      </w:r>
+      <w:proofErr w:type="spellEnd"/>
+      <w:r>
+        <w:t xml:space="preserve"> QM_RED -</w:t>
+      </w:r>
+      <w:proofErr w:type="spellStart"/>
+      <w:r>
+        <w:t>jt</w:t>
+      </w:r>
+      <w:proofErr w:type="spellEnd"/>
+      <w:r>
+        <w:t xml:space="preserve"> </w:t>
+      </w:r>
+      <w:proofErr w:type="spellStart"/>
+      <w:r>
+        <w:t>mqc</w:t>
+      </w:r>
+      <w:proofErr w:type="spellEnd"/>
+      <w:r>
+        <w:t xml:space="preserve"> -</w:t>
+      </w:r>
+      <w:proofErr w:type="spellStart"/>
+      <w:r>
         <w:t>jp</w:t>
       </w:r>
       <w:proofErr w:type="spellEnd"/>
@@ -7082,15 +8133,47 @@
         </w:rPr>
       </w:pPr>
       <w:r>
-        <w:t>java JMSPerfHarness -tc jms.r11.Subscriber -nt 40 -pc WebSphereMQ -</w:t>
+        <w:t xml:space="preserve">java JMSPerfHarness -tc jms.r11.Subscriber -nt 40 -pc </w:t>
       </w:r>
       <w:proofErr w:type="spellStart"/>
       <w:r>
+        <w:t>WebSphereMQ</w:t>
+      </w:r>
+      <w:proofErr w:type="spellEnd"/>
+      <w:r>
+        <w:t xml:space="preserve"> -</w:t>
+      </w:r>
+      <w:proofErr w:type="spellStart"/>
+      <w:r>
         <w:t>jh</w:t>
       </w:r>
       <w:proofErr w:type="spellEnd"/>
       <w:r>
-        <w:t xml:space="preserve"> server1 -jb QM_RED -jt mqc -</w:t>
+        <w:t xml:space="preserve"> server1 -</w:t>
+      </w:r>
+      <w:proofErr w:type="spellStart"/>
+      <w:r>
+        <w:t>jb</w:t>
+      </w:r>
+      <w:proofErr w:type="spellEnd"/>
+      <w:r>
+        <w:t xml:space="preserve"> QM_RED -</w:t>
+      </w:r>
+      <w:proofErr w:type="spellStart"/>
+      <w:r>
+        <w:t>jt</w:t>
+      </w:r>
+      <w:proofErr w:type="spellEnd"/>
+      <w:r>
+        <w:t xml:space="preserve"> </w:t>
+      </w:r>
+      <w:proofErr w:type="spellStart"/>
+      <w:r>
+        <w:t>mqc</w:t>
+      </w:r>
+      <w:proofErr w:type="spellEnd"/>
+      <w:r>
+        <w:t xml:space="preserve"> -</w:t>
       </w:r>
       <w:proofErr w:type="spellStart"/>
       <w:r>
@@ -7151,10 +8234,18 @@
       </w:r>
       <w:proofErr w:type="spellEnd"/>
       <w:r>
-        <w:t xml:space="preserve"> 1506 -jt </w:t>
+        <w:t xml:space="preserve"> 1506 -</w:t>
       </w:r>
       <w:proofErr w:type="spellStart"/>
       <w:r>
+        <w:t>jt</w:t>
+      </w:r>
+      <w:proofErr w:type="spellEnd"/>
+      <w:r>
+        <w:t xml:space="preserve"> </w:t>
+      </w:r>
+      <w:proofErr w:type="spellStart"/>
+      <w:r>
         <w:t>ip</w:t>
       </w:r>
       <w:proofErr w:type="spellEnd"/>
@@ -7167,7 +8258,15 @@
       </w:r>
       <w:proofErr w:type="spellEnd"/>
       <w:r>
-        <w:t xml:space="preserve"> text -rl 120 -mf .\MyMessage.xml</w:t>
+        <w:t xml:space="preserve"> text -</w:t>
+      </w:r>
+      <w:proofErr w:type="spellStart"/>
+      <w:r>
+        <w:t>rl</w:t>
+      </w:r>
+      <w:proofErr w:type="spellEnd"/>
+      <w:r>
+        <w:t xml:space="preserve"> 120 -mf .\MyMessage.xml</w:t>
       </w:r>
     </w:p>
     <w:p>
@@ -7199,15 +8298,31 @@
       </w:r>
       <w:proofErr w:type="spellEnd"/>
       <w:r>
-        <w:t xml:space="preserve"> 1506 -jt </w:t>
+        <w:t xml:space="preserve"> 1506 -</w:t>
       </w:r>
       <w:proofErr w:type="spellStart"/>
       <w:r>
+        <w:t>jt</w:t>
+      </w:r>
+      <w:proofErr w:type="spellEnd"/>
+      <w:r>
+        <w:t xml:space="preserve"> </w:t>
+      </w:r>
+      <w:proofErr w:type="spellStart"/>
+      <w:r>
         <w:t>ip</w:t>
       </w:r>
       <w:proofErr w:type="spellEnd"/>
       <w:r>
-        <w:t xml:space="preserve"> -d Topic/0000 -rl 120</w:t>
+        <w:t xml:space="preserve"> -d Topic/0000 -</w:t>
+      </w:r>
+      <w:proofErr w:type="spellStart"/>
+      <w:r>
+        <w:t>rl</w:t>
+      </w:r>
+      <w:proofErr w:type="spellEnd"/>
+      <w:r>
+        <w:t xml:space="preserve"> 120</w:t>
       </w:r>
     </w:p>
     <w:p>
@@ -7222,6 +8337,7 @@
         <w:rPr>
           <w:rFonts w:ascii="Verdana" w:hAnsi="Verdana" w:cs="Verdana"/>
         </w:rPr>
+        <w:lastRenderedPageBreak/>
         <w:t xml:space="preserve">Nonpersistent publish-subscribe with WebSphere Message Broker using the Real-time transport. 1 publisher and 1 subscriber using 1 topic. The real-time flow on the broker is assumed to be configured to port 1506. Both are set to run for 120 seconds, with the publisher sending 100 messages a second. It will send </w:t>
       </w:r>
       <w:proofErr w:type="spellStart"/>
@@ -7260,10 +8376,18 @@
       </w:r>
       <w:proofErr w:type="spellEnd"/>
       <w:r>
-        <w:t xml:space="preserve"> 1506 -jt </w:t>
+        <w:t xml:space="preserve"> 1506 -</w:t>
       </w:r>
       <w:proofErr w:type="spellStart"/>
       <w:r>
+        <w:t>jt</w:t>
+      </w:r>
+      <w:proofErr w:type="spellEnd"/>
+      <w:r>
+        <w:t xml:space="preserve"> </w:t>
+      </w:r>
+      <w:proofErr w:type="spellStart"/>
+      <w:r>
         <w:t>ip</w:t>
       </w:r>
       <w:proofErr w:type="spellEnd"/>
@@ -7276,7 +8400,15 @@
       </w:r>
       <w:proofErr w:type="spellEnd"/>
       <w:r>
-        <w:t xml:space="preserve"> text -rl 120 -mf .\MyMessage.xml</w:t>
+        <w:t xml:space="preserve"> text -</w:t>
+      </w:r>
+      <w:proofErr w:type="spellStart"/>
+      <w:r>
+        <w:t>rl</w:t>
+      </w:r>
+      <w:proofErr w:type="spellEnd"/>
+      <w:r>
+        <w:t xml:space="preserve"> 120 -mf .\MyMessage.xml</w:t>
       </w:r>
     </w:p>
     <w:p>
@@ -7308,15 +8440,31 @@
       </w:r>
       <w:proofErr w:type="spellEnd"/>
       <w:r>
-        <w:t xml:space="preserve"> 1506 -jt </w:t>
+        <w:t xml:space="preserve"> 1506 -</w:t>
       </w:r>
       <w:proofErr w:type="spellStart"/>
       <w:r>
+        <w:t>jt</w:t>
+      </w:r>
+      <w:proofErr w:type="spellEnd"/>
+      <w:r>
+        <w:t xml:space="preserve"> </w:t>
+      </w:r>
+      <w:proofErr w:type="spellStart"/>
+      <w:r>
         <w:t>ip</w:t>
       </w:r>
       <w:proofErr w:type="spellEnd"/>
       <w:r>
-        <w:t xml:space="preserve"> -d Topic/0000 -rl 120</w:t>
+        <w:t xml:space="preserve"> -d Topic/0000 -</w:t>
+      </w:r>
+      <w:proofErr w:type="spellStart"/>
+      <w:r>
+        <w:t>rl</w:t>
+      </w:r>
+      <w:proofErr w:type="spellEnd"/>
+      <w:r>
+        <w:t xml:space="preserve"> 120</w:t>
       </w:r>
     </w:p>
     <w:p>
@@ -7358,7 +8506,15 @@
       </w:r>
       <w:proofErr w:type="spellEnd"/>
       <w:r>
-        <w:t xml:space="preserve"> 1506 -jt </w:t>
+        <w:t xml:space="preserve"> 1506 -</w:t>
+      </w:r>
+      <w:proofErr w:type="spellStart"/>
+      <w:r>
+        <w:t>jt</w:t>
+      </w:r>
+      <w:proofErr w:type="spellEnd"/>
+      <w:r>
+        <w:t xml:space="preserve"> </w:t>
       </w:r>
       <w:proofErr w:type="spellStart"/>
       <w:r>
@@ -7389,7 +8545,6 @@
         <w:rPr>
           <w:rFonts w:ascii="Verdana" w:hAnsi="Verdana" w:cs="Verdana"/>
         </w:rPr>
-        <w:lastRenderedPageBreak/>
         <w:t xml:space="preserve">Nonpersistent publish-subscribe with WebSphere Message Broker using the WebSphere MQ transport. 1 publisher and 1 subscriber using 1 topic. Both are set to run for 240 seconds, with the publisher sending 100 messages a second. It will send a 1024-byte </w:t>
       </w:r>
       <w:proofErr w:type="spellStart"/>
@@ -7428,10 +8583,18 @@
       </w:r>
       <w:proofErr w:type="spellEnd"/>
       <w:r>
-        <w:t xml:space="preserve"> 1414 -jt mqc -rl 240 -jb QM_RED -</w:t>
+        <w:t xml:space="preserve"> 1414 -jt mqc -rl 240 -</w:t>
       </w:r>
       <w:proofErr w:type="spellStart"/>
       <w:r>
+        <w:t>jb</w:t>
+      </w:r>
+      <w:proofErr w:type="spellEnd"/>
+      <w:r>
+        <w:t xml:space="preserve"> QM_RED -</w:t>
+      </w:r>
+      <w:proofErr w:type="spellStart"/>
+      <w:r>
         <w:t>jq</w:t>
       </w:r>
       <w:proofErr w:type="spellEnd"/>
@@ -7452,7 +8615,15 @@
       </w:r>
       <w:proofErr w:type="spellEnd"/>
       <w:r>
-        <w:t xml:space="preserve"> bytes -ms 1024</w:t>
+        <w:t xml:space="preserve"> bytes -</w:t>
+      </w:r>
+      <w:proofErr w:type="spellStart"/>
+      <w:r>
+        <w:t>ms</w:t>
+      </w:r>
+      <w:proofErr w:type="spellEnd"/>
+      <w:r>
+        <w:t xml:space="preserve"> 1024</w:t>
       </w:r>
     </w:p>
     <w:p>
@@ -7582,10 +8753,26 @@
         </w:rPr>
       </w:pPr>
       <w:r>
-        <w:t xml:space="preserve">java JMSPerfHarness -tc </w:t>
+        <w:t xml:space="preserve">java </w:t>
       </w:r>
       <w:proofErr w:type="spellStart"/>
       <w:r>
+        <w:t>JMSPerfHarness</w:t>
+      </w:r>
+      <w:proofErr w:type="spellEnd"/>
+      <w:r>
+        <w:t xml:space="preserve"> -</w:t>
+      </w:r>
+      <w:proofErr w:type="spellStart"/>
+      <w:r>
+        <w:t>tc</w:t>
+      </w:r>
+      <w:proofErr w:type="spellEnd"/>
+      <w:r>
+        <w:t xml:space="preserve"> </w:t>
+      </w:r>
+      <w:proofErr w:type="spellStart"/>
+      <w:r>
         <w:t>mqjava.Requestor</w:t>
       </w:r>
       <w:proofErr w:type="spellEnd"/>
@@ -7606,10 +8793,18 @@
       </w:r>
       <w:proofErr w:type="spellEnd"/>
       <w:r>
-        <w:t xml:space="preserve">  OUTPUTQUEUE -rl 120 -jb QM_RED -</w:t>
+        <w:t xml:space="preserve">  OUTPUTQUEUE -rl 120 -</w:t>
       </w:r>
       <w:proofErr w:type="spellStart"/>
       <w:r>
+        <w:t>jb</w:t>
+      </w:r>
+      <w:proofErr w:type="spellEnd"/>
+      <w:r>
+        <w:t xml:space="preserve"> QM_RED -</w:t>
+      </w:r>
+      <w:proofErr w:type="spellStart"/>
+      <w:r>
         <w:t>jh</w:t>
       </w:r>
       <w:proofErr w:type="spellEnd"/>
@@ -7622,7 +8817,15 @@
       </w:r>
       <w:proofErr w:type="spellEnd"/>
       <w:r>
-        <w:t xml:space="preserve"> 1414 -mf c:/Input_XML.msg -rf 2  -ss 5 -nt 5 -pp -</w:t>
+        <w:t xml:space="preserve"> 1414 -mf c:/Input_XML.msg -rf 2  -ss 5 -</w:t>
+      </w:r>
+      <w:proofErr w:type="spellStart"/>
+      <w:r>
+        <w:t>nt</w:t>
+      </w:r>
+      <w:proofErr w:type="spellEnd"/>
+      <w:r>
+        <w:t xml:space="preserve"> 5 -pp -</w:t>
       </w:r>
       <w:proofErr w:type="spellStart"/>
       <w:r>
@@ -7658,6 +8861,7 @@
         <w:rPr>
           <w:rFonts w:ascii="Verdana" w:hAnsi="Verdana" w:cs="Verdana"/>
         </w:rPr>
+        <w:lastRenderedPageBreak/>
         <w:t>Driving a HTTP URL. An example invocation is shown below which will start one http client thread against the URL "http://10.16.112.39:7080/test".  The test will run for 120 secs and will print out message rates every 10 seconds.</w:t>
       </w:r>
     </w:p>
@@ -7669,7 +8873,23 @@
         </w:rPr>
       </w:pPr>
       <w:r>
-        <w:t xml:space="preserve">java JMSPerfHarness -tc </w:t>
+        <w:t xml:space="preserve">java </w:t>
+      </w:r>
+      <w:proofErr w:type="spellStart"/>
+      <w:r>
+        <w:t>JMSPerfHarness</w:t>
+      </w:r>
+      <w:proofErr w:type="spellEnd"/>
+      <w:r>
+        <w:t xml:space="preserve"> -</w:t>
+      </w:r>
+      <w:proofErr w:type="spellStart"/>
+      <w:r>
+        <w:t>tc</w:t>
+      </w:r>
+      <w:proofErr w:type="spellEnd"/>
+      <w:r>
+        <w:t xml:space="preserve"> </w:t>
       </w:r>
       <w:proofErr w:type="spellStart"/>
       <w:r>
@@ -7780,10 +9000,26 @@
         <w:pStyle w:val="HTMLPreformatted"/>
       </w:pPr>
       <w:r>
-        <w:t xml:space="preserve">java JMSPerfHarness -tc </w:t>
+        <w:t xml:space="preserve">java </w:t>
       </w:r>
       <w:proofErr w:type="spellStart"/>
       <w:r>
+        <w:t>JMSPerfHarness</w:t>
+      </w:r>
+      <w:proofErr w:type="spellEnd"/>
+      <w:r>
+        <w:t xml:space="preserve"> -</w:t>
+      </w:r>
+      <w:proofErr w:type="spellStart"/>
+      <w:r>
+        <w:t>tc</w:t>
+      </w:r>
+      <w:proofErr w:type="spellEnd"/>
+      <w:r>
+        <w:t xml:space="preserve"> </w:t>
+      </w:r>
+      <w:proofErr w:type="spellStart"/>
+      <w:r>
         <w:t>http.HTTPRequestor</w:t>
       </w:r>
       <w:proofErr w:type="spellEnd"/>
@@ -7796,10 +9032,18 @@
       </w:r>
       <w:proofErr w:type="spellEnd"/>
       <w:r>
-        <w:t xml:space="preserve"> 7800 -wi 100 -to 50000 -</w:t>
+        <w:t xml:space="preserve"> 7800 -</w:t>
       </w:r>
       <w:proofErr w:type="spellStart"/>
       <w:r>
+        <w:t>wi</w:t>
+      </w:r>
+      <w:proofErr w:type="spellEnd"/>
+      <w:r>
+        <w:t xml:space="preserve"> 100 -to 50000 -</w:t>
+      </w:r>
+      <w:proofErr w:type="spellStart"/>
+      <w:r>
         <w:t>jh</w:t>
       </w:r>
       <w:proofErr w:type="spellEnd"/>
@@ -7820,7 +9064,15 @@
       </w:r>
       <w:proofErr w:type="spellEnd"/>
       <w:r>
-        <w:t xml:space="preserve"> -mf i:\InputMessages\SOAP_Sale_4K.xml -nt 20 -ss 3 -rl 310 -</w:t>
+        <w:t xml:space="preserve"> -mf i:\InputMessages\SOAP_Sale_4K.xml -nt 20 -ss 3 -</w:t>
+      </w:r>
+      <w:proofErr w:type="spellStart"/>
+      <w:r>
+        <w:t>rl</w:t>
+      </w:r>
+      <w:proofErr w:type="spellEnd"/>
+      <w:r>
+        <w:t xml:space="preserve"> 310 -</w:t>
       </w:r>
       <w:proofErr w:type="spellStart"/>
       <w:r>
@@ -7861,38 +9113,48 @@
       <w:pPr>
         <w:pStyle w:val="NormalWeb"/>
       </w:pPr>
+      <w:proofErr w:type="spellStart"/>
       <w:r>
         <w:rPr>
           <w:rFonts w:ascii="Courier New" w:hAnsi="Courier New" w:cs="Courier New"/>
           <w:sz w:val="20"/>
           <w:szCs w:val="20"/>
         </w:rPr>
-        <w:t xml:space="preserve">rl = </w:t>
-      </w:r>
-      <w:proofErr w:type="spellStart"/>
+        <w:t>rl</w:t>
+      </w:r>
+      <w:proofErr w:type="spellEnd"/>
       <w:r>
         <w:rPr>
           <w:rFonts w:ascii="Courier New" w:hAnsi="Courier New" w:cs="Courier New"/>
           <w:sz w:val="20"/>
           <w:szCs w:val="20"/>
         </w:rPr>
-        <w:t>runlength</w:t>
-      </w:r>
-      <w:proofErr w:type="spellEnd"/>
+        <w:t xml:space="preserve"> = </w:t>
+      </w:r>
+      <w:proofErr w:type="spellStart"/>
       <w:r>
         <w:rPr>
           <w:rFonts w:ascii="Courier New" w:hAnsi="Courier New" w:cs="Courier New"/>
           <w:sz w:val="20"/>
           <w:szCs w:val="20"/>
         </w:rPr>
-        <w:t xml:space="preserve"> in seconds</w:t>
-      </w:r>
+        <w:t>runlength</w:t>
+      </w:r>
+      <w:proofErr w:type="spellEnd"/>
       <w:r>
         <w:rPr>
           <w:rFonts w:ascii="Courier New" w:hAnsi="Courier New" w:cs="Courier New"/>
           <w:sz w:val="20"/>
           <w:szCs w:val="20"/>
         </w:rPr>
+        <w:t xml:space="preserve"> in seconds</w:t>
+      </w:r>
+      <w:r>
+        <w:rPr>
+          <w:rFonts w:ascii="Courier New" w:hAnsi="Courier New" w:cs="Courier New"/>
+          <w:sz w:val="20"/>
+          <w:szCs w:val="20"/>
+        </w:rPr>
         <w:br/>
         <w:t>ss = stats interval how often rate is printed,</w:t>
       </w:r>
@@ -7903,14 +9165,6 @@
           <w:szCs w:val="20"/>
         </w:rPr>
         <w:br/>
-      </w:r>
-      <w:r>
-        <w:rPr>
-          <w:rFonts w:ascii="Courier New" w:hAnsi="Courier New" w:cs="Courier New"/>
-          <w:sz w:val="20"/>
-          <w:szCs w:val="20"/>
-        </w:rPr>
-        <w:lastRenderedPageBreak/>
         <w:t>nt = number of threads(clients)</w:t>
       </w:r>
       <w:r>
@@ -8173,7 +9427,43 @@
           <w:sz w:val="20"/>
           <w:szCs w:val="20"/>
         </w:rPr>
-        <w:t xml:space="preserve">java JMSPerfHarness -id 1 -wt 10 -wi 0 -nt 10 -ss 10 -rl 120  -tc </w:t>
+        <w:t>java JMSPerfHarness -id 1 -wt 10 -wi 0 -nt 10 -ss 10 -</w:t>
+      </w:r>
+      <w:proofErr w:type="spellStart"/>
+      <w:r>
+        <w:rPr>
+          <w:rFonts w:ascii="Courier New" w:hAnsi="Courier New" w:cs="Courier New"/>
+          <w:sz w:val="20"/>
+          <w:szCs w:val="20"/>
+        </w:rPr>
+        <w:t>rl</w:t>
+      </w:r>
+      <w:proofErr w:type="spellEnd"/>
+      <w:r>
+        <w:rPr>
+          <w:rFonts w:ascii="Courier New" w:hAnsi="Courier New" w:cs="Courier New"/>
+          <w:sz w:val="20"/>
+          <w:szCs w:val="20"/>
+        </w:rPr>
+        <w:t xml:space="preserve"> 120  -</w:t>
+      </w:r>
+      <w:proofErr w:type="spellStart"/>
+      <w:r>
+        <w:rPr>
+          <w:rFonts w:ascii="Courier New" w:hAnsi="Courier New" w:cs="Courier New"/>
+          <w:sz w:val="20"/>
+          <w:szCs w:val="20"/>
+        </w:rPr>
+        <w:t>tc</w:t>
+      </w:r>
+      <w:proofErr w:type="spellEnd"/>
+      <w:r>
+        <w:rPr>
+          <w:rFonts w:ascii="Courier New" w:hAnsi="Courier New" w:cs="Courier New"/>
+          <w:sz w:val="20"/>
+          <w:szCs w:val="20"/>
+        </w:rPr>
+        <w:t xml:space="preserve"> </w:t>
       </w:r>
       <w:proofErr w:type="spellStart"/>
       <w:r>
@@ -8264,68 +9554,67 @@
           <w:szCs w:val="20"/>
         </w:rPr>
         <w:br/>
-        <w:t>wt = Timeout in seconds waiting for the thread to start,</w:t>
-      </w:r>
+      </w:r>
+      <w:proofErr w:type="spellStart"/>
       <w:r>
         <w:rPr>
           <w:rFonts w:ascii="Courier New" w:hAnsi="Courier New" w:cs="Courier New"/>
           <w:sz w:val="20"/>
           <w:szCs w:val="20"/>
         </w:rPr>
-        <w:br/>
-      </w:r>
-      <w:proofErr w:type="spellStart"/>
+        <w:t>wt</w:t>
+      </w:r>
+      <w:proofErr w:type="spellEnd"/>
       <w:r>
         <w:rPr>
           <w:rFonts w:ascii="Courier New" w:hAnsi="Courier New" w:cs="Courier New"/>
           <w:sz w:val="20"/>
           <w:szCs w:val="20"/>
         </w:rPr>
-        <w:t>ot</w:t>
-      </w:r>
-      <w:proofErr w:type="spellEnd"/>
+        <w:t xml:space="preserve"> = Timeout in seconds waiting for the thread to start,</w:t>
+      </w:r>
       <w:r>
         <w:rPr>
           <w:rFonts w:ascii="Courier New" w:hAnsi="Courier New" w:cs="Courier New"/>
           <w:sz w:val="20"/>
           <w:szCs w:val="20"/>
         </w:rPr>
-        <w:t xml:space="preserve"> = The outbound topic name</w:t>
-      </w:r>
+        <w:br/>
+      </w:r>
+      <w:proofErr w:type="spellStart"/>
       <w:r>
         <w:rPr>
           <w:rFonts w:ascii="Courier New" w:hAnsi="Courier New" w:cs="Courier New"/>
           <w:sz w:val="20"/>
           <w:szCs w:val="20"/>
         </w:rPr>
-        <w:br/>
-        <w:t>it = The inbound topic name</w:t>
-      </w:r>
+        <w:t>ot</w:t>
+      </w:r>
+      <w:proofErr w:type="spellEnd"/>
       <w:r>
         <w:rPr>
           <w:rFonts w:ascii="Courier New" w:hAnsi="Courier New" w:cs="Courier New"/>
           <w:sz w:val="20"/>
           <w:szCs w:val="20"/>
         </w:rPr>
-        <w:br/>
-      </w:r>
-      <w:proofErr w:type="spellStart"/>
+        <w:t xml:space="preserve"> = The outbound topic name</w:t>
+      </w:r>
       <w:r>
         <w:rPr>
           <w:rFonts w:ascii="Courier New" w:hAnsi="Courier New" w:cs="Courier New"/>
           <w:sz w:val="20"/>
           <w:szCs w:val="20"/>
         </w:rPr>
-        <w:t>jp</w:t>
-      </w:r>
-      <w:proofErr w:type="spellEnd"/>
+        <w:br/>
+      </w:r>
       <w:r>
         <w:rPr>
           <w:rFonts w:ascii="Courier New" w:hAnsi="Courier New" w:cs="Courier New"/>
           <w:sz w:val="20"/>
           <w:szCs w:val="20"/>
         </w:rPr>
-        <w:t xml:space="preserve"> = The AMQP Channel port number</w:t>
+        <w:lastRenderedPageBreak/>
+        <w:t>it = The inbound topic name</w:t>
       </w:r>
       <w:r>
         <w:rPr>
@@ -8334,7 +9623,50 @@
           <w:szCs w:val="20"/>
         </w:rPr>
         <w:br/>
-        <w:t xml:space="preserve">rl = </w:t>
+      </w:r>
+      <w:proofErr w:type="spellStart"/>
+      <w:r>
+        <w:rPr>
+          <w:rFonts w:ascii="Courier New" w:hAnsi="Courier New" w:cs="Courier New"/>
+          <w:sz w:val="20"/>
+          <w:szCs w:val="20"/>
+        </w:rPr>
+        <w:t>jp</w:t>
+      </w:r>
+      <w:proofErr w:type="spellEnd"/>
+      <w:r>
+        <w:rPr>
+          <w:rFonts w:ascii="Courier New" w:hAnsi="Courier New" w:cs="Courier New"/>
+          <w:sz w:val="20"/>
+          <w:szCs w:val="20"/>
+        </w:rPr>
+        <w:t xml:space="preserve"> = The AMQP Channel port number</w:t>
+      </w:r>
+      <w:r>
+        <w:rPr>
+          <w:rFonts w:ascii="Courier New" w:hAnsi="Courier New" w:cs="Courier New"/>
+          <w:sz w:val="20"/>
+          <w:szCs w:val="20"/>
+        </w:rPr>
+        <w:br/>
+      </w:r>
+      <w:proofErr w:type="spellStart"/>
+      <w:r>
+        <w:rPr>
+          <w:rFonts w:ascii="Courier New" w:hAnsi="Courier New" w:cs="Courier New"/>
+          <w:sz w:val="20"/>
+          <w:szCs w:val="20"/>
+        </w:rPr>
+        <w:t>rl</w:t>
+      </w:r>
+      <w:proofErr w:type="spellEnd"/>
+      <w:r>
+        <w:rPr>
+          <w:rFonts w:ascii="Courier New" w:hAnsi="Courier New" w:cs="Courier New"/>
+          <w:sz w:val="20"/>
+          <w:szCs w:val="20"/>
+        </w:rPr>
+        <w:t xml:space="preserve"> = </w:t>
       </w:r>
       <w:proofErr w:type="spellStart"/>
       <w:r>
@@ -8424,7 +9756,7 @@
           <w:sz w:val="20"/>
           <w:szCs w:val="20"/>
         </w:rPr>
-        <w:t xml:space="preserve">java JMSPerfHarness -gr SHARED -wt 10 -wi 0 -nt 10 -ss 0 -rl 120 -tc </w:t>
+        <w:t>java JMSPerfHarness -gr SHARED -wt 10 -wi 0 -nt 10 -ss 0 -</w:t>
       </w:r>
       <w:proofErr w:type="spellStart"/>
       <w:r>
@@ -8433,7 +9765,7 @@
           <w:sz w:val="20"/>
           <w:szCs w:val="20"/>
         </w:rPr>
-        <w:t>amqp.Responder</w:t>
+        <w:t>rl</w:t>
       </w:r>
       <w:proofErr w:type="spellEnd"/>
       <w:r>
@@ -8442,7 +9774,7 @@
           <w:sz w:val="20"/>
           <w:szCs w:val="20"/>
         </w:rPr>
-        <w:t xml:space="preserve">  -</w:t>
+        <w:t xml:space="preserve"> 120 -</w:t>
       </w:r>
       <w:proofErr w:type="spellStart"/>
       <w:r>
@@ -8451,7 +9783,7 @@
           <w:sz w:val="20"/>
           <w:szCs w:val="20"/>
         </w:rPr>
-        <w:t>ot</w:t>
+        <w:t>tc</w:t>
       </w:r>
       <w:proofErr w:type="spellEnd"/>
       <w:r>
@@ -8460,7 +9792,7 @@
           <w:sz w:val="20"/>
           <w:szCs w:val="20"/>
         </w:rPr>
-        <w:t xml:space="preserve"> REQUEST -</w:t>
+        <w:t xml:space="preserve"> </w:t>
       </w:r>
       <w:proofErr w:type="spellStart"/>
       <w:r>
@@ -8469,7 +9801,7 @@
           <w:sz w:val="20"/>
           <w:szCs w:val="20"/>
         </w:rPr>
-        <w:t>jp</w:t>
+        <w:t>amqp.Responder</w:t>
       </w:r>
       <w:proofErr w:type="spellEnd"/>
       <w:r>
@@ -8478,55 +9810,56 @@
           <w:sz w:val="20"/>
           <w:szCs w:val="20"/>
         </w:rPr>
-        <w:t xml:space="preserve"> 5672</w:t>
-      </w:r>
-    </w:p>
-    <w:p>
-      <w:pPr>
-        <w:pStyle w:val="NormalWeb"/>
-      </w:pPr>
+        <w:t xml:space="preserve">  -</w:t>
+      </w:r>
+      <w:proofErr w:type="spellStart"/>
       <w:r>
         <w:rPr>
           <w:rFonts w:ascii="Courier New" w:hAnsi="Courier New" w:cs="Courier New"/>
           <w:sz w:val="20"/>
           <w:szCs w:val="20"/>
         </w:rPr>
-        <w:t>gr = The shared name used by all worker off-loaders.</w:t>
-      </w:r>
+        <w:t>ot</w:t>
+      </w:r>
+      <w:proofErr w:type="spellEnd"/>
       <w:r>
         <w:rPr>
           <w:rFonts w:ascii="Courier New" w:hAnsi="Courier New" w:cs="Courier New"/>
           <w:sz w:val="20"/>
           <w:szCs w:val="20"/>
         </w:rPr>
-        <w:br/>
-        <w:t>wt = Timeout in seconds waiting for the thread to start,</w:t>
-      </w:r>
+        <w:t xml:space="preserve"> REQUEST -</w:t>
+      </w:r>
+      <w:proofErr w:type="spellStart"/>
       <w:r>
         <w:rPr>
           <w:rFonts w:ascii="Courier New" w:hAnsi="Courier New" w:cs="Courier New"/>
           <w:sz w:val="20"/>
           <w:szCs w:val="20"/>
         </w:rPr>
-        <w:br/>
-      </w:r>
-      <w:proofErr w:type="spellStart"/>
+        <w:t>jp</w:t>
+      </w:r>
+      <w:proofErr w:type="spellEnd"/>
       <w:r>
         <w:rPr>
           <w:rFonts w:ascii="Courier New" w:hAnsi="Courier New" w:cs="Courier New"/>
           <w:sz w:val="20"/>
           <w:szCs w:val="20"/>
         </w:rPr>
-        <w:t>ot</w:t>
-      </w:r>
-      <w:proofErr w:type="spellEnd"/>
+        <w:t xml:space="preserve"> 5672</w:t>
+      </w:r>
+    </w:p>
+    <w:p>
+      <w:pPr>
+        <w:pStyle w:val="NormalWeb"/>
+      </w:pPr>
       <w:r>
         <w:rPr>
           <w:rFonts w:ascii="Courier New" w:hAnsi="Courier New" w:cs="Courier New"/>
           <w:sz w:val="20"/>
           <w:szCs w:val="20"/>
         </w:rPr>
-        <w:t xml:space="preserve"> = The outbound topic name</w:t>
+        <w:t>gr = The shared name used by all worker off-loaders.</w:t>
       </w:r>
       <w:r>
         <w:rPr>
@@ -8535,60 +9868,59 @@
           <w:szCs w:val="20"/>
         </w:rPr>
         <w:br/>
-        <w:t>it = The inbound topic name</w:t>
-      </w:r>
+      </w:r>
+      <w:proofErr w:type="spellStart"/>
       <w:r>
         <w:rPr>
           <w:rFonts w:ascii="Courier New" w:hAnsi="Courier New" w:cs="Courier New"/>
           <w:sz w:val="20"/>
           <w:szCs w:val="20"/>
         </w:rPr>
-        <w:br/>
-      </w:r>
-      <w:proofErr w:type="spellStart"/>
+        <w:t>wt</w:t>
+      </w:r>
+      <w:proofErr w:type="spellEnd"/>
       <w:r>
         <w:rPr>
           <w:rFonts w:ascii="Courier New" w:hAnsi="Courier New" w:cs="Courier New"/>
           <w:sz w:val="20"/>
           <w:szCs w:val="20"/>
         </w:rPr>
-        <w:t>jp</w:t>
-      </w:r>
-      <w:proofErr w:type="spellEnd"/>
+        <w:t xml:space="preserve"> = Timeout in seconds waiting for the thread to start,</w:t>
+      </w:r>
       <w:r>
         <w:rPr>
           <w:rFonts w:ascii="Courier New" w:hAnsi="Courier New" w:cs="Courier New"/>
           <w:sz w:val="20"/>
           <w:szCs w:val="20"/>
         </w:rPr>
-        <w:t xml:space="preserve"> = The AMQP Channel port number</w:t>
-      </w:r>
+        <w:br/>
+      </w:r>
+      <w:proofErr w:type="spellStart"/>
       <w:r>
         <w:rPr>
           <w:rFonts w:ascii="Courier New" w:hAnsi="Courier New" w:cs="Courier New"/>
           <w:sz w:val="20"/>
           <w:szCs w:val="20"/>
         </w:rPr>
-        <w:br/>
-        <w:t xml:space="preserve">rl = </w:t>
-      </w:r>
-      <w:proofErr w:type="spellStart"/>
+        <w:t>ot</w:t>
+      </w:r>
+      <w:proofErr w:type="spellEnd"/>
       <w:r>
         <w:rPr>
           <w:rFonts w:ascii="Courier New" w:hAnsi="Courier New" w:cs="Courier New"/>
           <w:sz w:val="20"/>
           <w:szCs w:val="20"/>
         </w:rPr>
-        <w:t>runlength</w:t>
-      </w:r>
-      <w:proofErr w:type="spellEnd"/>
+        <w:t xml:space="preserve"> = The outbound topic name</w:t>
+      </w:r>
       <w:r>
         <w:rPr>
           <w:rFonts w:ascii="Courier New" w:hAnsi="Courier New" w:cs="Courier New"/>
           <w:sz w:val="20"/>
           <w:szCs w:val="20"/>
         </w:rPr>
-        <w:t xml:space="preserve"> in seconds</w:t>
+        <w:br/>
+        <w:t>it = The inbound topic name</w:t>
       </w:r>
       <w:r>
         <w:rPr>
@@ -8597,14 +9929,84 @@
           <w:szCs w:val="20"/>
         </w:rPr>
         <w:br/>
-        <w:t>ss = stats interval how often rate is printed,</w:t>
-      </w:r>
+      </w:r>
+      <w:proofErr w:type="spellStart"/>
       <w:r>
         <w:rPr>
           <w:rFonts w:ascii="Courier New" w:hAnsi="Courier New" w:cs="Courier New"/>
           <w:sz w:val="20"/>
           <w:szCs w:val="20"/>
         </w:rPr>
+        <w:t>jp</w:t>
+      </w:r>
+      <w:proofErr w:type="spellEnd"/>
+      <w:r>
+        <w:rPr>
+          <w:rFonts w:ascii="Courier New" w:hAnsi="Courier New" w:cs="Courier New"/>
+          <w:sz w:val="20"/>
+          <w:szCs w:val="20"/>
+        </w:rPr>
+        <w:t xml:space="preserve"> = The AMQP Channel port number</w:t>
+      </w:r>
+      <w:r>
+        <w:rPr>
+          <w:rFonts w:ascii="Courier New" w:hAnsi="Courier New" w:cs="Courier New"/>
+          <w:sz w:val="20"/>
+          <w:szCs w:val="20"/>
+        </w:rPr>
+        <w:br/>
+      </w:r>
+      <w:proofErr w:type="spellStart"/>
+      <w:r>
+        <w:rPr>
+          <w:rFonts w:ascii="Courier New" w:hAnsi="Courier New" w:cs="Courier New"/>
+          <w:sz w:val="20"/>
+          <w:szCs w:val="20"/>
+        </w:rPr>
+        <w:t>rl</w:t>
+      </w:r>
+      <w:proofErr w:type="spellEnd"/>
+      <w:r>
+        <w:rPr>
+          <w:rFonts w:ascii="Courier New" w:hAnsi="Courier New" w:cs="Courier New"/>
+          <w:sz w:val="20"/>
+          <w:szCs w:val="20"/>
+        </w:rPr>
+        <w:t xml:space="preserve"> = </w:t>
+      </w:r>
+      <w:proofErr w:type="spellStart"/>
+      <w:r>
+        <w:rPr>
+          <w:rFonts w:ascii="Courier New" w:hAnsi="Courier New" w:cs="Courier New"/>
+          <w:sz w:val="20"/>
+          <w:szCs w:val="20"/>
+        </w:rPr>
+        <w:t>runlength</w:t>
+      </w:r>
+      <w:proofErr w:type="spellEnd"/>
+      <w:r>
+        <w:rPr>
+          <w:rFonts w:ascii="Courier New" w:hAnsi="Courier New" w:cs="Courier New"/>
+          <w:sz w:val="20"/>
+          <w:szCs w:val="20"/>
+        </w:rPr>
+        <w:t xml:space="preserve"> in seconds</w:t>
+      </w:r>
+      <w:r>
+        <w:rPr>
+          <w:rFonts w:ascii="Courier New" w:hAnsi="Courier New" w:cs="Courier New"/>
+          <w:sz w:val="20"/>
+          <w:szCs w:val="20"/>
+        </w:rPr>
+        <w:br/>
+        <w:t>ss = stats interval how often rate is printed,</w:t>
+      </w:r>
+      <w:r>
+        <w:rPr>
+          <w:rFonts w:ascii="Courier New" w:hAnsi="Courier New" w:cs="Courier New"/>
+          <w:sz w:val="20"/>
+          <w:szCs w:val="20"/>
+        </w:rPr>
         <w:br/>
         <w:t>nt = number of threads(clients)</w:t>
       </w:r>
@@ -8615,6 +10017,7 @@
           <w:szCs w:val="20"/>
         </w:rPr>
         <w:br/>
+        <w:t>wi = wait interval between starting each client in ms</w:t>
       </w:r>
       <w:r>
         <w:rPr>
@@ -8622,61 +10025,69 @@
           <w:sz w:val="20"/>
           <w:szCs w:val="20"/>
         </w:rPr>
+        <w:br/>
+      </w:r>
+    </w:p>
+    <w:p>
+      <w:pPr>
+        <w:pStyle w:val="NormalWeb"/>
+      </w:pPr>
+    </w:p>
+    <w:p>
+      <w:pPr>
+        <w:pStyle w:val="NormalWeb"/>
+      </w:pPr>
+    </w:p>
+    <w:p>
+      <w:pPr>
+        <w:suppressAutoHyphens w:val="0"/>
+        <w:rPr>
+          <w:rFonts w:ascii="Verdana" w:hAnsi="Verdana" w:cs="Verdana"/>
+          <w:b/>
+          <w:bCs/>
+          <w:sz w:val="36"/>
+          <w:szCs w:val="36"/>
+        </w:rPr>
+      </w:pPr>
+      <w:r>
+        <w:rPr>
+          <w:rFonts w:ascii="Verdana" w:hAnsi="Verdana" w:cs="Verdana"/>
+        </w:rPr>
+        <w:br w:type="page"/>
+      </w:r>
+    </w:p>
+    <w:p>
+      <w:pPr>
+        <w:pStyle w:val="Heading2"/>
+      </w:pPr>
+      <w:r>
+        <w:rPr>
+          <w:rFonts w:ascii="Verdana" w:hAnsi="Verdana" w:cs="Verdana"/>
+        </w:rPr>
         <w:lastRenderedPageBreak/>
-        <w:t>wi = wait interval between starting each client in ms</w:t>
-      </w:r>
-      <w:r>
-        <w:rPr>
-          <w:rFonts w:ascii="Courier New" w:hAnsi="Courier New" w:cs="Courier New"/>
-          <w:sz w:val="20"/>
-          <w:szCs w:val="20"/>
-        </w:rPr>
-        <w:br/>
+        <w:t>Command-line Parameter reference</w:t>
       </w:r>
     </w:p>
     <w:p>
       <w:pPr>
         <w:pStyle w:val="NormalWeb"/>
       </w:pPr>
+      <w:r>
+        <w:t xml:space="preserve">The system is </w:t>
+      </w:r>
+      <w:proofErr w:type="spellStart"/>
+      <w:r>
+        <w:t>self documenting</w:t>
+      </w:r>
+      <w:proofErr w:type="spellEnd"/>
+      <w:r>
+        <w:t xml:space="preserve"> through the command-line. Use -h, -hf and -hm to learn about the functionality.</w:t>
+      </w:r>
     </w:p>
     <w:p>
       <w:pPr>
         <w:pStyle w:val="NormalWeb"/>
       </w:pPr>
-    </w:p>
-    <w:p>
-      <w:pPr>
-        <w:pStyle w:val="Heading2"/>
-      </w:pPr>
-      <w:bookmarkStart w:id="25" w:name="Manual-Commandlineparameterreference"/>
-      <w:bookmarkEnd w:id="25"/>
-      <w:r>
-        <w:rPr>
-          <w:rFonts w:ascii="Verdana" w:hAnsi="Verdana" w:cs="Verdana"/>
-        </w:rPr>
-        <w:t>Command-line Parameter reference</w:t>
-      </w:r>
-    </w:p>
-    <w:p>
-      <w:pPr>
-        <w:pStyle w:val="NormalWeb"/>
-      </w:pPr>
-      <w:r>
-        <w:t xml:space="preserve">The system is </w:t>
-      </w:r>
-      <w:proofErr w:type="spellStart"/>
-      <w:r>
-        <w:t>self documenting</w:t>
-      </w:r>
-      <w:proofErr w:type="spellEnd"/>
-      <w:r>
-        <w:t xml:space="preserve"> through the command-line. Use -h, -hf and -hm to learn about the functionality.</w:t>
-      </w:r>
-    </w:p>
-    <w:p>
-      <w:pPr>
-        <w:pStyle w:val="NormalWeb"/>
-      </w:pPr>
       <w:r>
         <w:t>The following is a snapshot of the parameters of the tool, the latest lists and descriptions are always available using the tools help options:</w:t>
       </w:r>
@@ -8685,8 +10096,6 @@
       <w:pPr>
         <w:pStyle w:val="Heading4"/>
       </w:pPr>
-      <w:bookmarkStart w:id="26" w:name="Manual-com.ibm.uk.hursley.perftools.Conf"/>
-      <w:bookmarkEnd w:id="26"/>
       <w:proofErr w:type="spellStart"/>
       <w:r>
         <w:rPr>
@@ -9425,8 +10834,8 @@
       <w:pPr>
         <w:pStyle w:val="Heading4"/>
       </w:pPr>
-      <w:bookmarkStart w:id="27" w:name="Manual-com.ibm.uk.hursley.perftools.Log"/>
-      <w:bookmarkEnd w:id="27"/>
+      <w:bookmarkStart w:id="25" w:name="Manual-com.ibm.uk.hursley.perftools.Log"/>
+      <w:bookmarkEnd w:id="25"/>
       <w:proofErr w:type="spellStart"/>
       <w:r>
         <w:rPr>
@@ -9800,14 +11209,13 @@
       <w:pPr>
         <w:pStyle w:val="Heading4"/>
       </w:pPr>
-      <w:bookmarkStart w:id="28" w:name="Manual-com.ibm.uk.hursley.perftools.Cont"/>
-      <w:bookmarkEnd w:id="28"/>
+      <w:bookmarkStart w:id="26" w:name="Manual-com.ibm.uk.hursley.perftools.Cont"/>
+      <w:bookmarkEnd w:id="26"/>
       <w:proofErr w:type="spellStart"/>
       <w:r>
         <w:rPr>
           <w:rFonts w:ascii="Verdana" w:hAnsi="Verdana" w:cs="Verdana"/>
         </w:rPr>
-        <w:lastRenderedPageBreak/>
         <w:t>com.ibm.uk.hursley.</w:t>
       </w:r>
       <w:r>
@@ -9990,6 +11398,7 @@
               <w:rPr>
                 <w:rFonts w:ascii="Verdana" w:hAnsi="Verdana" w:cs="Verdana"/>
               </w:rPr>
+              <w:lastRenderedPageBreak/>
               <w:t>wk</w:t>
             </w:r>
             <w:proofErr w:type="spellEnd"/>
@@ -10872,7 +12281,21 @@
               <w:rPr>
                 <w:rFonts w:ascii="Verdana" w:hAnsi="Verdana" w:cs="Verdana"/>
               </w:rPr>
-              <w:t xml:space="preserve"> start interval (ms). This controls the pause between starting multiple threads. </w:t>
+              <w:t xml:space="preserve"> start interval (</w:t>
+            </w:r>
+            <w:proofErr w:type="spellStart"/>
+            <w:r>
+              <w:rPr>
+                <w:rFonts w:ascii="Verdana" w:hAnsi="Verdana" w:cs="Verdana"/>
+              </w:rPr>
+              <w:t>ms</w:t>
+            </w:r>
+            <w:proofErr w:type="spellEnd"/>
+            <w:r>
+              <w:rPr>
+                <w:rFonts w:ascii="Verdana" w:hAnsi="Verdana" w:cs="Verdana"/>
+              </w:rPr>
+              <w:t xml:space="preserve">). This controls the pause between starting multiple threads. </w:t>
             </w:r>
           </w:p>
         </w:tc>
@@ -10968,8 +12391,8 @@
       <w:pPr>
         <w:pStyle w:val="Heading4"/>
       </w:pPr>
-      <w:bookmarkStart w:id="29" w:name="Manual-com.ibm.uk.hursley.perftools.Work"/>
-      <w:bookmarkEnd w:id="29"/>
+      <w:bookmarkStart w:id="27" w:name="Manual-com.ibm.uk.hursley.perftools.Work"/>
+      <w:bookmarkEnd w:id="27"/>
       <w:proofErr w:type="spellStart"/>
       <w:r>
         <w:rPr>
@@ -11275,7 +12698,6 @@
               <w:rPr>
                 <w:rFonts w:ascii="Verdana" w:hAnsi="Verdana" w:cs="Verdana"/>
               </w:rPr>
-              <w:lastRenderedPageBreak/>
               <w:t>jms.r11.Requestor</w:t>
             </w:r>
           </w:p>
@@ -11383,6 +12805,7 @@
               <w:rPr>
                 <w:rFonts w:ascii="Verdana" w:hAnsi="Verdana" w:cs="Verdana"/>
               </w:rPr>
+              <w:lastRenderedPageBreak/>
               <w:t>mqjava.Requestor</w:t>
             </w:r>
             <w:proofErr w:type="spellEnd"/>
@@ -11938,26 +13361,12 @@
       <w:pPr>
         <w:pStyle w:val="Heading4"/>
       </w:pPr>
-      <w:proofErr w:type="spellStart"/>
-      <w:r>
-        <w:rPr>
-          <w:rFonts w:ascii="Verdana" w:hAnsi="Verdana" w:cs="Verdana"/>
-        </w:rPr>
-        <w:t>com.ibm.uk.hursley.per</w:t>
-      </w:r>
-      <w:r>
-        <w:rPr>
-          <w:rFonts w:ascii="Verdana" w:hAnsi="Verdana" w:cs="Verdana"/>
-        </w:rPr>
-        <w:t>fharness</w:t>
-      </w:r>
-      <w:r>
-        <w:rPr>
-          <w:rFonts w:ascii="Verdana" w:hAnsi="Verdana" w:cs="Verdana"/>
-        </w:rPr>
-        <w:t>.jms.providers.JMSProvider</w:t>
-      </w:r>
-      <w:proofErr w:type="spellEnd"/>
+      <w:r>
+        <w:rPr>
+          <w:rFonts w:ascii="Verdana" w:hAnsi="Verdana" w:cs="Verdana"/>
+        </w:rPr>
+        <w:t>com.ibm.uk.hursley.perfharness.cmd</w:t>
+      </w:r>
     </w:p>
     <w:p>
       <w:pPr>
@@ -11968,10 +13377,861 @@
         </w:rPr>
       </w:pPr>
       <w:r>
-        <w:t>Abstract superclass of all JMS providers supported by this tool.</w:t>
+        <w:t xml:space="preserve">Abstract superclass of all command processors supported by this tool. Properties file: </w:t>
+      </w:r>
+      <w:proofErr w:type="spellStart"/>
+      <w:r>
+        <w:t>Command.properties</w:t>
+      </w:r>
+      <w:proofErr w:type="spellEnd"/>
+    </w:p>
+    <w:tbl>
+      <w:tblPr>
+        <w:tblW w:w="9137" w:type="dxa"/>
+        <w:tblInd w:w="15" w:type="dxa"/>
+        <w:tblLayout w:type="fixed"/>
+        <w:tblCellMar>
+          <w:top w:w="15" w:type="dxa"/>
+          <w:left w:w="15" w:type="dxa"/>
+          <w:bottom w:w="15" w:type="dxa"/>
+          <w:right w:w="15" w:type="dxa"/>
+        </w:tblCellMar>
+        <w:tblLook w:val="0000" w:firstRow="0" w:lastRow="0" w:firstColumn="0" w:lastColumn="0" w:noHBand="0" w:noVBand="0"/>
+      </w:tblPr>
+      <w:tblGrid>
+        <w:gridCol w:w="1114"/>
+        <w:gridCol w:w="3544"/>
+        <w:gridCol w:w="4479"/>
+      </w:tblGrid>
+      <w:tr>
+        <w:tc>
+          <w:tcPr>
+            <w:tcW w:w="1114" w:type="dxa"/>
+            <w:tcBorders>
+              <w:top w:val="single" w:sz="4" w:space="0" w:color="000000"/>
+              <w:left w:val="single" w:sz="4" w:space="0" w:color="000000"/>
+              <w:bottom w:val="single" w:sz="4" w:space="0" w:color="000000"/>
+            </w:tcBorders>
+            <w:shd w:val="clear" w:color="auto" w:fill="auto"/>
+            <w:vAlign w:val="center"/>
+          </w:tcPr>
+          <w:p>
+            <w:pPr>
+              <w:jc w:val="center"/>
+              <w:rPr>
+                <w:rFonts w:ascii="Verdana" w:hAnsi="Verdana" w:cs="Verdana"/>
+                <w:b/>
+                <w:bCs/>
+              </w:rPr>
+            </w:pPr>
+            <w:proofErr w:type="spellStart"/>
+            <w:r>
+              <w:rPr>
+                <w:rFonts w:ascii="Verdana" w:hAnsi="Verdana" w:cs="Verdana"/>
+                <w:b/>
+                <w:bCs/>
+              </w:rPr>
+              <w:t>Arg</w:t>
+            </w:r>
+            <w:proofErr w:type="spellEnd"/>
+            <w:r>
+              <w:rPr>
+                <w:rFonts w:ascii="Verdana" w:hAnsi="Verdana" w:cs="Verdana"/>
+                <w:b/>
+                <w:bCs/>
+              </w:rPr>
+              <w:t xml:space="preserve"> </w:t>
+            </w:r>
+          </w:p>
+        </w:tc>
+        <w:tc>
+          <w:tcPr>
+            <w:tcW w:w="3544" w:type="dxa"/>
+            <w:tcBorders>
+              <w:top w:val="single" w:sz="4" w:space="0" w:color="000000"/>
+              <w:left w:val="single" w:sz="4" w:space="0" w:color="000000"/>
+              <w:bottom w:val="single" w:sz="4" w:space="0" w:color="000000"/>
+            </w:tcBorders>
+            <w:shd w:val="clear" w:color="auto" w:fill="auto"/>
+            <w:vAlign w:val="center"/>
+          </w:tcPr>
+          <w:p>
+            <w:pPr>
+              <w:jc w:val="center"/>
+              <w:rPr>
+                <w:rFonts w:ascii="Verdana" w:hAnsi="Verdana" w:cs="Verdana"/>
+                <w:b/>
+                <w:bCs/>
+              </w:rPr>
+            </w:pPr>
+            <w:r>
+              <w:rPr>
+                <w:rFonts w:ascii="Verdana" w:hAnsi="Verdana" w:cs="Verdana"/>
+                <w:b/>
+                <w:bCs/>
+              </w:rPr>
+              <w:t xml:space="preserve">Default </w:t>
+            </w:r>
+          </w:p>
+        </w:tc>
+        <w:tc>
+          <w:tcPr>
+            <w:tcW w:w="4479" w:type="dxa"/>
+            <w:tcBorders>
+              <w:top w:val="single" w:sz="4" w:space="0" w:color="000000"/>
+              <w:left w:val="single" w:sz="4" w:space="0" w:color="000000"/>
+              <w:bottom w:val="single" w:sz="4" w:space="0" w:color="000000"/>
+              <w:right w:val="single" w:sz="4" w:space="0" w:color="000000"/>
+            </w:tcBorders>
+            <w:shd w:val="clear" w:color="auto" w:fill="auto"/>
+            <w:vAlign w:val="center"/>
+          </w:tcPr>
+          <w:p>
+            <w:pPr>
+              <w:jc w:val="center"/>
+              <w:rPr>
+                <w:rFonts w:ascii="Verdana" w:hAnsi="Verdana" w:cs="Verdana"/>
+              </w:rPr>
+            </w:pPr>
+            <w:r>
+              <w:rPr>
+                <w:rFonts w:ascii="Verdana" w:hAnsi="Verdana" w:cs="Verdana"/>
+                <w:b/>
+                <w:bCs/>
+              </w:rPr>
+              <w:t xml:space="preserve">Description </w:t>
+            </w:r>
+          </w:p>
+        </w:tc>
+      </w:tr>
+      <w:tr>
+        <w:tc>
+          <w:tcPr>
+            <w:tcW w:w="1114" w:type="dxa"/>
+            <w:tcBorders>
+              <w:top w:val="single" w:sz="4" w:space="0" w:color="000000"/>
+              <w:left w:val="single" w:sz="4" w:space="0" w:color="000000"/>
+              <w:bottom w:val="single" w:sz="4" w:space="0" w:color="000000"/>
+            </w:tcBorders>
+            <w:shd w:val="clear" w:color="auto" w:fill="auto"/>
+            <w:vAlign w:val="center"/>
+          </w:tcPr>
+          <w:p>
+            <w:pPr>
+              <w:ind w:left="-268" w:firstLine="268"/>
+              <w:rPr>
+                <w:rFonts w:ascii="Verdana" w:hAnsi="Verdana" w:cs="Verdana"/>
+              </w:rPr>
+            </w:pPr>
+            <w:proofErr w:type="spellStart"/>
+            <w:r>
+              <w:rPr>
+                <w:rFonts w:ascii="Verdana" w:hAnsi="Verdana" w:cs="Verdana"/>
+              </w:rPr>
+              <w:t>cmd_c</w:t>
+            </w:r>
+            <w:proofErr w:type="spellEnd"/>
+            <w:r>
+              <w:rPr>
+                <w:rFonts w:ascii="Verdana" w:hAnsi="Verdana" w:cs="Verdana"/>
+              </w:rPr>
+              <w:t xml:space="preserve"> </w:t>
+            </w:r>
+          </w:p>
+        </w:tc>
+        <w:tc>
+          <w:tcPr>
+            <w:tcW w:w="3544" w:type="dxa"/>
+            <w:tcBorders>
+              <w:top w:val="single" w:sz="4" w:space="0" w:color="000000"/>
+              <w:left w:val="single" w:sz="4" w:space="0" w:color="000000"/>
+              <w:bottom w:val="single" w:sz="4" w:space="0" w:color="000000"/>
+            </w:tcBorders>
+            <w:shd w:val="clear" w:color="auto" w:fill="auto"/>
+            <w:vAlign w:val="center"/>
+          </w:tcPr>
+          <w:p>
+            <w:pPr>
+              <w:rPr>
+                <w:rFonts w:ascii="Verdana" w:hAnsi="Verdana" w:cs="Verdana"/>
+              </w:rPr>
+            </w:pPr>
+            <w:proofErr w:type="spellStart"/>
+            <w:r>
+              <w:rPr>
+                <w:rFonts w:ascii="Verdana" w:hAnsi="Verdana" w:cs="Verdana"/>
+              </w:rPr>
+              <w:t>DummyCommandProcessor</w:t>
+            </w:r>
+            <w:proofErr w:type="spellEnd"/>
+          </w:p>
+        </w:tc>
+        <w:tc>
+          <w:tcPr>
+            <w:tcW w:w="4479" w:type="dxa"/>
+            <w:tcBorders>
+              <w:top w:val="single" w:sz="4" w:space="0" w:color="000000"/>
+              <w:left w:val="single" w:sz="4" w:space="0" w:color="000000"/>
+              <w:bottom w:val="single" w:sz="4" w:space="0" w:color="000000"/>
+              <w:right w:val="single" w:sz="4" w:space="0" w:color="000000"/>
+            </w:tcBorders>
+            <w:shd w:val="clear" w:color="auto" w:fill="auto"/>
+            <w:vAlign w:val="center"/>
+          </w:tcPr>
+          <w:p>
+            <w:pPr>
+              <w:rPr>
+                <w:rFonts w:ascii="Verdana" w:hAnsi="Verdana" w:cs="Verdana"/>
+              </w:rPr>
+            </w:pPr>
+            <w:r>
+              <w:rPr>
+                <w:rFonts w:ascii="Verdana" w:hAnsi="Verdana" w:cs="Verdana"/>
+              </w:rPr>
+              <w:t>Command processor class. Can be</w:t>
+            </w:r>
+          </w:p>
+          <w:p>
+            <w:pPr>
+              <w:numPr>
+                <w:ilvl w:val="0"/>
+                <w:numId w:val="19"/>
+              </w:numPr>
+              <w:rPr>
+                <w:rFonts w:ascii="Verdana" w:hAnsi="Verdana" w:cs="Verdana"/>
+                <w:color w:val="000000"/>
+              </w:rPr>
+            </w:pPr>
+            <w:proofErr w:type="spellStart"/>
+            <w:r>
+              <w:rPr>
+                <w:rFonts w:ascii="Verdana" w:hAnsi="Verdana" w:cs="Verdana"/>
+              </w:rPr>
+              <w:t>DummyCommandProcessor</w:t>
+            </w:r>
+            <w:proofErr w:type="spellEnd"/>
+          </w:p>
+          <w:p>
+            <w:pPr>
+              <w:numPr>
+                <w:ilvl w:val="0"/>
+                <w:numId w:val="19"/>
+              </w:numPr>
+              <w:rPr>
+                <w:rFonts w:ascii="Verdana" w:hAnsi="Verdana" w:cs="Verdana"/>
+                <w:color w:val="000000"/>
+              </w:rPr>
+            </w:pPr>
+            <w:proofErr w:type="spellStart"/>
+            <w:r>
+              <w:rPr>
+                <w:rFonts w:ascii="Verdana" w:hAnsi="Verdana" w:cs="Verdana"/>
+                <w:color w:val="000000"/>
+              </w:rPr>
+              <w:t>SocketCommandProcessor</w:t>
+            </w:r>
+            <w:proofErr w:type="spellEnd"/>
+          </w:p>
+          <w:p>
+            <w:pPr>
+              <w:numPr>
+                <w:ilvl w:val="0"/>
+                <w:numId w:val="19"/>
+              </w:numPr>
+              <w:rPr>
+                <w:rFonts w:ascii="Verdana" w:hAnsi="Verdana" w:cs="Verdana"/>
+                <w:color w:val="000000"/>
+              </w:rPr>
+            </w:pPr>
+            <w:proofErr w:type="spellStart"/>
+            <w:r>
+              <w:rPr>
+                <w:rFonts w:ascii="Verdana" w:hAnsi="Verdana" w:cs="Verdana"/>
+                <w:color w:val="000000"/>
+              </w:rPr>
+              <w:t>LinuxPipeCommandProcessor</w:t>
+            </w:r>
+            <w:proofErr w:type="spellEnd"/>
+          </w:p>
+        </w:tc>
+      </w:tr>
+    </w:tbl>
+    <w:p>
+      <w:pPr>
+        <w:pStyle w:val="Heading4"/>
+      </w:pPr>
+      <w:proofErr w:type="spellStart"/>
+      <w:r>
+        <w:rPr>
+          <w:rFonts w:ascii="Verdana" w:hAnsi="Verdana" w:cs="Verdana"/>
+        </w:rPr>
+        <w:t>com.ibm.uk.hursley.perfharness.cmd.LinuxPipeCommandProcessor</w:t>
+      </w:r>
+      <w:proofErr w:type="spellEnd"/>
+    </w:p>
+    <w:p>
+      <w:pPr>
+        <w:pStyle w:val="NormalWeb"/>
+        <w:rPr>
+          <w:b/>
+          <w:bCs/>
+        </w:rPr>
+      </w:pPr>
+      <w:r>
+        <w:t>Command processor class monitoring a Linux pipe file for commands.</w:t>
       </w:r>
       <w:r>
         <w:t xml:space="preserve"> Properties file: </w:t>
+      </w:r>
+      <w:proofErr w:type="spellStart"/>
+      <w:r>
+        <w:t>LinuxPipeCommandProcessor</w:t>
+      </w:r>
+      <w:r>
+        <w:t>.properties</w:t>
+      </w:r>
+      <w:proofErr w:type="spellEnd"/>
+    </w:p>
+    <w:tbl>
+      <w:tblPr>
+        <w:tblW w:w="9137" w:type="dxa"/>
+        <w:tblInd w:w="15" w:type="dxa"/>
+        <w:tblLayout w:type="fixed"/>
+        <w:tblCellMar>
+          <w:top w:w="15" w:type="dxa"/>
+          <w:left w:w="15" w:type="dxa"/>
+          <w:bottom w:w="15" w:type="dxa"/>
+          <w:right w:w="15" w:type="dxa"/>
+        </w:tblCellMar>
+        <w:tblLook w:val="0000" w:firstRow="0" w:lastRow="0" w:firstColumn="0" w:lastColumn="0" w:noHBand="0" w:noVBand="0"/>
+      </w:tblPr>
+      <w:tblGrid>
+        <w:gridCol w:w="1398"/>
+        <w:gridCol w:w="3260"/>
+        <w:gridCol w:w="4479"/>
+      </w:tblGrid>
+      <w:tr>
+        <w:tc>
+          <w:tcPr>
+            <w:tcW w:w="1398" w:type="dxa"/>
+            <w:tcBorders>
+              <w:top w:val="single" w:sz="4" w:space="0" w:color="000000"/>
+              <w:left w:val="single" w:sz="4" w:space="0" w:color="000000"/>
+              <w:bottom w:val="single" w:sz="4" w:space="0" w:color="000000"/>
+            </w:tcBorders>
+            <w:shd w:val="clear" w:color="auto" w:fill="auto"/>
+            <w:vAlign w:val="center"/>
+          </w:tcPr>
+          <w:p>
+            <w:pPr>
+              <w:jc w:val="center"/>
+              <w:rPr>
+                <w:rFonts w:ascii="Verdana" w:hAnsi="Verdana" w:cs="Verdana"/>
+                <w:b/>
+                <w:bCs/>
+              </w:rPr>
+            </w:pPr>
+            <w:proofErr w:type="spellStart"/>
+            <w:r>
+              <w:rPr>
+                <w:rFonts w:ascii="Verdana" w:hAnsi="Verdana" w:cs="Verdana"/>
+                <w:b/>
+                <w:bCs/>
+              </w:rPr>
+              <w:t>Arg</w:t>
+            </w:r>
+            <w:proofErr w:type="spellEnd"/>
+            <w:r>
+              <w:rPr>
+                <w:rFonts w:ascii="Verdana" w:hAnsi="Verdana" w:cs="Verdana"/>
+                <w:b/>
+                <w:bCs/>
+              </w:rPr>
+              <w:t xml:space="preserve"> </w:t>
+            </w:r>
+          </w:p>
+        </w:tc>
+        <w:tc>
+          <w:tcPr>
+            <w:tcW w:w="3260" w:type="dxa"/>
+            <w:tcBorders>
+              <w:top w:val="single" w:sz="4" w:space="0" w:color="000000"/>
+              <w:left w:val="single" w:sz="4" w:space="0" w:color="000000"/>
+              <w:bottom w:val="single" w:sz="4" w:space="0" w:color="000000"/>
+            </w:tcBorders>
+            <w:shd w:val="clear" w:color="auto" w:fill="auto"/>
+            <w:vAlign w:val="center"/>
+          </w:tcPr>
+          <w:p>
+            <w:pPr>
+              <w:jc w:val="center"/>
+              <w:rPr>
+                <w:rFonts w:ascii="Verdana" w:hAnsi="Verdana" w:cs="Verdana"/>
+                <w:b/>
+                <w:bCs/>
+              </w:rPr>
+            </w:pPr>
+            <w:r>
+              <w:rPr>
+                <w:rFonts w:ascii="Verdana" w:hAnsi="Verdana" w:cs="Verdana"/>
+                <w:b/>
+                <w:bCs/>
+              </w:rPr>
+              <w:t xml:space="preserve">Default </w:t>
+            </w:r>
+          </w:p>
+        </w:tc>
+        <w:tc>
+          <w:tcPr>
+            <w:tcW w:w="4479" w:type="dxa"/>
+            <w:tcBorders>
+              <w:top w:val="single" w:sz="4" w:space="0" w:color="000000"/>
+              <w:left w:val="single" w:sz="4" w:space="0" w:color="000000"/>
+              <w:bottom w:val="single" w:sz="4" w:space="0" w:color="000000"/>
+              <w:right w:val="single" w:sz="4" w:space="0" w:color="000000"/>
+            </w:tcBorders>
+            <w:shd w:val="clear" w:color="auto" w:fill="auto"/>
+            <w:vAlign w:val="center"/>
+          </w:tcPr>
+          <w:p>
+            <w:pPr>
+              <w:jc w:val="center"/>
+              <w:rPr>
+                <w:rFonts w:ascii="Verdana" w:hAnsi="Verdana" w:cs="Verdana"/>
+              </w:rPr>
+            </w:pPr>
+            <w:r>
+              <w:rPr>
+                <w:rFonts w:ascii="Verdana" w:hAnsi="Verdana" w:cs="Verdana"/>
+                <w:b/>
+                <w:bCs/>
+              </w:rPr>
+              <w:t xml:space="preserve">Description </w:t>
+            </w:r>
+          </w:p>
+        </w:tc>
+      </w:tr>
+      <w:tr>
+        <w:tc>
+          <w:tcPr>
+            <w:tcW w:w="1398" w:type="dxa"/>
+            <w:tcBorders>
+              <w:top w:val="single" w:sz="4" w:space="0" w:color="000000"/>
+              <w:left w:val="single" w:sz="4" w:space="0" w:color="000000"/>
+              <w:bottom w:val="single" w:sz="4" w:space="0" w:color="000000"/>
+            </w:tcBorders>
+            <w:shd w:val="clear" w:color="auto" w:fill="auto"/>
+            <w:vAlign w:val="center"/>
+          </w:tcPr>
+          <w:p>
+            <w:pPr>
+              <w:ind w:left="-268" w:firstLine="268"/>
+              <w:rPr>
+                <w:rFonts w:ascii="Verdana" w:hAnsi="Verdana" w:cs="Verdana"/>
+              </w:rPr>
+            </w:pPr>
+            <w:proofErr w:type="spellStart"/>
+            <w:r>
+              <w:rPr>
+                <w:rFonts w:ascii="Verdana" w:hAnsi="Verdana" w:cs="Verdana"/>
+              </w:rPr>
+              <w:t>cmd_pipe</w:t>
+            </w:r>
+            <w:proofErr w:type="spellEnd"/>
+          </w:p>
+        </w:tc>
+        <w:tc>
+          <w:tcPr>
+            <w:tcW w:w="3260" w:type="dxa"/>
+            <w:tcBorders>
+              <w:top w:val="single" w:sz="4" w:space="0" w:color="000000"/>
+              <w:left w:val="single" w:sz="4" w:space="0" w:color="000000"/>
+              <w:bottom w:val="single" w:sz="4" w:space="0" w:color="000000"/>
+            </w:tcBorders>
+            <w:shd w:val="clear" w:color="auto" w:fill="auto"/>
+            <w:vAlign w:val="center"/>
+          </w:tcPr>
+          <w:p>
+            <w:pPr>
+              <w:rPr>
+                <w:rFonts w:ascii="Verdana" w:hAnsi="Verdana" w:cs="Verdana"/>
+              </w:rPr>
+            </w:pPr>
+            <w:r>
+              <w:rPr>
+                <w:rFonts w:ascii="Verdana" w:hAnsi="Verdana" w:cs="Verdana"/>
+              </w:rPr>
+              <w:t>/</w:t>
+            </w:r>
+            <w:proofErr w:type="spellStart"/>
+            <w:r>
+              <w:rPr>
+                <w:rFonts w:ascii="Verdana" w:hAnsi="Verdana" w:cs="Verdana"/>
+              </w:rPr>
+              <w:t>tmp</w:t>
+            </w:r>
+            <w:proofErr w:type="spellEnd"/>
+            <w:r>
+              <w:rPr>
+                <w:rFonts w:ascii="Verdana" w:hAnsi="Verdana" w:cs="Verdana"/>
+              </w:rPr>
+              <w:t>/</w:t>
+            </w:r>
+            <w:proofErr w:type="spellStart"/>
+            <w:r>
+              <w:rPr>
+                <w:rFonts w:ascii="Verdana" w:hAnsi="Verdana" w:cs="Verdana"/>
+              </w:rPr>
+              <w:t>perfharness_fifopipe</w:t>
+            </w:r>
+            <w:proofErr w:type="spellEnd"/>
+          </w:p>
+        </w:tc>
+        <w:tc>
+          <w:tcPr>
+            <w:tcW w:w="4479" w:type="dxa"/>
+            <w:tcBorders>
+              <w:top w:val="single" w:sz="4" w:space="0" w:color="000000"/>
+              <w:left w:val="single" w:sz="4" w:space="0" w:color="000000"/>
+              <w:bottom w:val="single" w:sz="4" w:space="0" w:color="000000"/>
+              <w:right w:val="single" w:sz="4" w:space="0" w:color="000000"/>
+            </w:tcBorders>
+            <w:shd w:val="clear" w:color="auto" w:fill="auto"/>
+            <w:vAlign w:val="center"/>
+          </w:tcPr>
+          <w:p>
+            <w:pPr>
+              <w:rPr>
+                <w:rFonts w:ascii="Verdana" w:hAnsi="Verdana" w:cs="Verdana"/>
+              </w:rPr>
+            </w:pPr>
+            <w:r>
+              <w:rPr>
+                <w:rFonts w:ascii="Verdana" w:hAnsi="Verdana" w:cs="Verdana"/>
+              </w:rPr>
+              <w:t xml:space="preserve">Linux </w:t>
+            </w:r>
+            <w:proofErr w:type="spellStart"/>
+            <w:r>
+              <w:rPr>
+                <w:rFonts w:ascii="Verdana" w:hAnsi="Verdana" w:cs="Verdana"/>
+              </w:rPr>
+              <w:t>fifo</w:t>
+            </w:r>
+            <w:proofErr w:type="spellEnd"/>
+            <w:r>
+              <w:rPr>
+                <w:rFonts w:ascii="Verdana" w:hAnsi="Verdana" w:cs="Verdana"/>
+              </w:rPr>
+              <w:t xml:space="preserve"> pipe filename, to be created and monitored for commands. The file cannot already</w:t>
+            </w:r>
+            <w:r>
+              <w:rPr>
+                <w:rFonts w:ascii="Verdana" w:hAnsi="Verdana" w:cs="Verdana"/>
+              </w:rPr>
+              <w:t xml:space="preserve"> </w:t>
+            </w:r>
+            <w:r>
+              <w:rPr>
+                <w:rFonts w:ascii="Verdana" w:hAnsi="Verdana" w:cs="Verdana"/>
+              </w:rPr>
+              <w:t xml:space="preserve">exist and will be deleted when </w:t>
+            </w:r>
+            <w:proofErr w:type="spellStart"/>
+            <w:r>
+              <w:rPr>
+                <w:rFonts w:ascii="Verdana" w:hAnsi="Verdana" w:cs="Verdana"/>
+              </w:rPr>
+              <w:t>perfharness</w:t>
+            </w:r>
+            <w:proofErr w:type="spellEnd"/>
+            <w:r>
+              <w:rPr>
+                <w:rFonts w:ascii="Verdana" w:hAnsi="Verdana" w:cs="Verdana"/>
+              </w:rPr>
+              <w:t xml:space="preserve"> is ended.</w:t>
+            </w:r>
+          </w:p>
+        </w:tc>
+      </w:tr>
+    </w:tbl>
+    <w:p>
+      <w:pPr>
+        <w:pStyle w:val="Heading4"/>
+      </w:pPr>
+      <w:proofErr w:type="spellStart"/>
+      <w:r>
+        <w:rPr>
+          <w:rFonts w:ascii="Verdana" w:hAnsi="Verdana" w:cs="Verdana"/>
+        </w:rPr>
+        <w:lastRenderedPageBreak/>
+        <w:t>com.ibm.uk.hursley.perfharness.cmd.SocketCommandProcessor</w:t>
+      </w:r>
+      <w:proofErr w:type="spellEnd"/>
+    </w:p>
+    <w:p>
+      <w:pPr>
+        <w:pStyle w:val="NormalWeb"/>
+        <w:rPr>
+          <w:b/>
+          <w:bCs/>
+        </w:rPr>
+      </w:pPr>
+      <w:r>
+        <w:t>Simple telnet implementation of command processor class.</w:t>
+      </w:r>
+      <w:r>
+        <w:br/>
+      </w:r>
+      <w:r>
+        <w:t xml:space="preserve">Properties file: </w:t>
+      </w:r>
+      <w:proofErr w:type="spellStart"/>
+      <w:r>
+        <w:t>SocketCommandProcessor</w:t>
+      </w:r>
+      <w:r>
+        <w:t>.properties</w:t>
+      </w:r>
+      <w:proofErr w:type="spellEnd"/>
+    </w:p>
+    <w:tbl>
+      <w:tblPr>
+        <w:tblW w:w="9137" w:type="dxa"/>
+        <w:tblInd w:w="15" w:type="dxa"/>
+        <w:tblLayout w:type="fixed"/>
+        <w:tblCellMar>
+          <w:top w:w="15" w:type="dxa"/>
+          <w:left w:w="15" w:type="dxa"/>
+          <w:bottom w:w="15" w:type="dxa"/>
+          <w:right w:w="15" w:type="dxa"/>
+        </w:tblCellMar>
+        <w:tblLook w:val="0000" w:firstRow="0" w:lastRow="0" w:firstColumn="0" w:lastColumn="0" w:noHBand="0" w:noVBand="0"/>
+      </w:tblPr>
+      <w:tblGrid>
+        <w:gridCol w:w="1114"/>
+        <w:gridCol w:w="2552"/>
+        <w:gridCol w:w="5471"/>
+      </w:tblGrid>
+      <w:tr>
+        <w:tc>
+          <w:tcPr>
+            <w:tcW w:w="1114" w:type="dxa"/>
+            <w:tcBorders>
+              <w:top w:val="single" w:sz="4" w:space="0" w:color="000000"/>
+              <w:left w:val="single" w:sz="4" w:space="0" w:color="000000"/>
+              <w:bottom w:val="single" w:sz="4" w:space="0" w:color="000000"/>
+            </w:tcBorders>
+            <w:shd w:val="clear" w:color="auto" w:fill="auto"/>
+            <w:vAlign w:val="center"/>
+          </w:tcPr>
+          <w:p>
+            <w:pPr>
+              <w:jc w:val="center"/>
+              <w:rPr>
+                <w:rFonts w:ascii="Verdana" w:hAnsi="Verdana" w:cs="Verdana"/>
+                <w:b/>
+                <w:bCs/>
+              </w:rPr>
+            </w:pPr>
+            <w:proofErr w:type="spellStart"/>
+            <w:r>
+              <w:rPr>
+                <w:rFonts w:ascii="Verdana" w:hAnsi="Verdana" w:cs="Verdana"/>
+                <w:b/>
+                <w:bCs/>
+              </w:rPr>
+              <w:t>Arg</w:t>
+            </w:r>
+            <w:proofErr w:type="spellEnd"/>
+            <w:r>
+              <w:rPr>
+                <w:rFonts w:ascii="Verdana" w:hAnsi="Verdana" w:cs="Verdana"/>
+                <w:b/>
+                <w:bCs/>
+              </w:rPr>
+              <w:t xml:space="preserve"> </w:t>
+            </w:r>
+          </w:p>
+        </w:tc>
+        <w:tc>
+          <w:tcPr>
+            <w:tcW w:w="2552" w:type="dxa"/>
+            <w:tcBorders>
+              <w:top w:val="single" w:sz="4" w:space="0" w:color="000000"/>
+              <w:left w:val="single" w:sz="4" w:space="0" w:color="000000"/>
+              <w:bottom w:val="single" w:sz="4" w:space="0" w:color="000000"/>
+            </w:tcBorders>
+            <w:shd w:val="clear" w:color="auto" w:fill="auto"/>
+            <w:vAlign w:val="center"/>
+          </w:tcPr>
+          <w:p>
+            <w:pPr>
+              <w:jc w:val="center"/>
+              <w:rPr>
+                <w:rFonts w:ascii="Verdana" w:hAnsi="Verdana" w:cs="Verdana"/>
+                <w:b/>
+                <w:bCs/>
+              </w:rPr>
+            </w:pPr>
+            <w:r>
+              <w:rPr>
+                <w:rFonts w:ascii="Verdana" w:hAnsi="Verdana" w:cs="Verdana"/>
+                <w:b/>
+                <w:bCs/>
+              </w:rPr>
+              <w:t xml:space="preserve">Default </w:t>
+            </w:r>
+          </w:p>
+        </w:tc>
+        <w:tc>
+          <w:tcPr>
+            <w:tcW w:w="5471" w:type="dxa"/>
+            <w:tcBorders>
+              <w:top w:val="single" w:sz="4" w:space="0" w:color="000000"/>
+              <w:left w:val="single" w:sz="4" w:space="0" w:color="000000"/>
+              <w:bottom w:val="single" w:sz="4" w:space="0" w:color="000000"/>
+              <w:right w:val="single" w:sz="4" w:space="0" w:color="000000"/>
+            </w:tcBorders>
+            <w:shd w:val="clear" w:color="auto" w:fill="auto"/>
+            <w:vAlign w:val="center"/>
+          </w:tcPr>
+          <w:p>
+            <w:pPr>
+              <w:jc w:val="center"/>
+              <w:rPr>
+                <w:rFonts w:ascii="Verdana" w:hAnsi="Verdana" w:cs="Verdana"/>
+              </w:rPr>
+            </w:pPr>
+            <w:r>
+              <w:rPr>
+                <w:rFonts w:ascii="Verdana" w:hAnsi="Verdana" w:cs="Verdana"/>
+                <w:b/>
+                <w:bCs/>
+              </w:rPr>
+              <w:t xml:space="preserve">Description </w:t>
+            </w:r>
+          </w:p>
+        </w:tc>
+      </w:tr>
+      <w:tr>
+        <w:tc>
+          <w:tcPr>
+            <w:tcW w:w="1114" w:type="dxa"/>
+            <w:tcBorders>
+              <w:top w:val="single" w:sz="4" w:space="0" w:color="000000"/>
+              <w:left w:val="single" w:sz="4" w:space="0" w:color="000000"/>
+              <w:bottom w:val="single" w:sz="4" w:space="0" w:color="000000"/>
+            </w:tcBorders>
+            <w:shd w:val="clear" w:color="auto" w:fill="auto"/>
+            <w:vAlign w:val="center"/>
+          </w:tcPr>
+          <w:p>
+            <w:pPr>
+              <w:ind w:left="-268" w:firstLine="268"/>
+              <w:rPr>
+                <w:rFonts w:ascii="Verdana" w:hAnsi="Verdana" w:cs="Verdana"/>
+              </w:rPr>
+            </w:pPr>
+            <w:proofErr w:type="spellStart"/>
+            <w:r>
+              <w:rPr>
+                <w:rFonts w:ascii="Verdana" w:hAnsi="Verdana" w:cs="Verdana"/>
+              </w:rPr>
+              <w:t>cmd_</w:t>
+            </w:r>
+            <w:r>
+              <w:rPr>
+                <w:rFonts w:ascii="Verdana" w:hAnsi="Verdana" w:cs="Verdana"/>
+              </w:rPr>
+              <w:t>p</w:t>
+            </w:r>
+            <w:proofErr w:type="spellEnd"/>
+            <w:r>
+              <w:rPr>
+                <w:rFonts w:ascii="Verdana" w:hAnsi="Verdana" w:cs="Verdana"/>
+              </w:rPr>
+              <w:t xml:space="preserve"> </w:t>
+            </w:r>
+          </w:p>
+        </w:tc>
+        <w:tc>
+          <w:tcPr>
+            <w:tcW w:w="2552" w:type="dxa"/>
+            <w:tcBorders>
+              <w:top w:val="single" w:sz="4" w:space="0" w:color="000000"/>
+              <w:left w:val="single" w:sz="4" w:space="0" w:color="000000"/>
+              <w:bottom w:val="single" w:sz="4" w:space="0" w:color="000000"/>
+            </w:tcBorders>
+            <w:shd w:val="clear" w:color="auto" w:fill="auto"/>
+            <w:vAlign w:val="center"/>
+          </w:tcPr>
+          <w:p>
+            <w:pPr>
+              <w:rPr>
+                <w:rFonts w:ascii="Verdana" w:hAnsi="Verdana" w:cs="Verdana"/>
+              </w:rPr>
+            </w:pPr>
+            <w:r>
+              <w:rPr>
+                <w:rFonts w:ascii="Verdana" w:hAnsi="Verdana" w:cs="Verdana"/>
+              </w:rPr>
+              <w:t>4444</w:t>
+            </w:r>
+          </w:p>
+        </w:tc>
+        <w:tc>
+          <w:tcPr>
+            <w:tcW w:w="5471" w:type="dxa"/>
+            <w:tcBorders>
+              <w:top w:val="single" w:sz="4" w:space="0" w:color="000000"/>
+              <w:left w:val="single" w:sz="4" w:space="0" w:color="000000"/>
+              <w:bottom w:val="single" w:sz="4" w:space="0" w:color="000000"/>
+              <w:right w:val="single" w:sz="4" w:space="0" w:color="000000"/>
+            </w:tcBorders>
+            <w:shd w:val="clear" w:color="auto" w:fill="auto"/>
+            <w:vAlign w:val="center"/>
+          </w:tcPr>
+          <w:p>
+            <w:pPr>
+              <w:rPr>
+                <w:rFonts w:ascii="Verdana" w:hAnsi="Verdana" w:cs="Verdana"/>
+                <w:color w:val="000000"/>
+              </w:rPr>
+            </w:pPr>
+            <w:r>
+              <w:rPr>
+                <w:rFonts w:ascii="Verdana" w:hAnsi="Verdana" w:cs="Verdana"/>
+              </w:rPr>
+              <w:t>Port to open telnet server socket on.</w:t>
+            </w:r>
+          </w:p>
+        </w:tc>
+      </w:tr>
+    </w:tbl>
+    <w:p>
+      <w:pPr>
+        <w:pStyle w:val="Heading4"/>
+      </w:pPr>
+      <w:proofErr w:type="spellStart"/>
+      <w:r>
+        <w:rPr>
+          <w:rFonts w:ascii="Verdana" w:hAnsi="Verdana" w:cs="Verdana"/>
+        </w:rPr>
+        <w:t>com.ibm.uk.hursley.perfharness.jms.providers.JMSProvider</w:t>
+      </w:r>
+      <w:proofErr w:type="spellEnd"/>
+    </w:p>
+    <w:p>
+      <w:pPr>
+        <w:pStyle w:val="NormalWeb"/>
+        <w:rPr>
+          <w:b/>
+          <w:bCs/>
+        </w:rPr>
+      </w:pPr>
+      <w:r>
+        <w:t xml:space="preserve">Abstract superclass of all JMS providers supported by this tool. Properties file: </w:t>
       </w:r>
       <w:proofErr w:type="spellStart"/>
       <w:r>
@@ -12187,12 +14447,14 @@
                 <w:color w:val="000000"/>
               </w:rPr>
             </w:pPr>
+            <w:proofErr w:type="spellStart"/>
             <w:r>
               <w:rPr>
                 <w:rFonts w:ascii="Verdana" w:hAnsi="Verdana" w:cs="Verdana"/>
               </w:rPr>
               <w:t>WebSphereMQ</w:t>
             </w:r>
+            <w:proofErr w:type="spellEnd"/>
           </w:p>
           <w:p>
             <w:pPr>
@@ -12455,7 +14717,6 @@
               <w:rPr>
                 <w:rFonts w:ascii="Verdana" w:hAnsi="Verdana" w:cs="Verdana"/>
               </w:rPr>
-              <w:lastRenderedPageBreak/>
               <w:t xml:space="preserve">us </w:t>
             </w:r>
           </w:p>
@@ -13065,7 +15326,14 @@
               <w:rPr>
                 <w:rFonts w:ascii="Verdana" w:hAnsi="Verdana" w:cs="Verdana"/>
               </w:rPr>
-              <w:t xml:space="preserve"> and commit (commit delay). Can be used to introduce long running transactions.</w:t>
+              <w:t xml:space="preserve"> and commit (commit delay). Can be used to introduce </w:t>
+            </w:r>
+            <w:r>
+              <w:rPr>
+                <w:rFonts w:ascii="Verdana" w:hAnsi="Verdana" w:cs="Verdana"/>
+              </w:rPr>
+              <w:lastRenderedPageBreak/>
+              <w:t>long running transactions.</w:t>
             </w:r>
             <w:r>
               <w:rPr>
@@ -13113,6 +15381,7 @@
               <w:rPr>
                 <w:rFonts w:ascii="Verdana" w:hAnsi="Verdana" w:cs="Verdana"/>
               </w:rPr>
+              <w:lastRenderedPageBreak/>
               <w:t>cdm</w:t>
             </w:r>
             <w:proofErr w:type="spellEnd"/>
@@ -13183,7 +15452,21 @@
               <w:rPr>
                 <w:rFonts w:ascii="Verdana" w:hAnsi="Verdana" w:cs="Verdana"/>
               </w:rPr>
-              <w:t xml:space="preserve"> This is useful for cases where you want to test scenarios where there are lots of live transactions when an event occurs (e.g. so might want shutdown the queue manager when these messages appear).</w:t>
+              <w:t xml:space="preserve"> This is useful for cases where you want to test scenarios where there are lots of live transactions when an event occurs (</w:t>
+            </w:r>
+            <w:proofErr w:type="gramStart"/>
+            <w:r>
+              <w:rPr>
+                <w:rFonts w:ascii="Verdana" w:hAnsi="Verdana" w:cs="Verdana"/>
+              </w:rPr>
+              <w:t>e.g.</w:t>
+            </w:r>
+            <w:proofErr w:type="gramEnd"/>
+            <w:r>
+              <w:rPr>
+                <w:rFonts w:ascii="Verdana" w:hAnsi="Verdana" w:cs="Verdana"/>
+              </w:rPr>
+              <w:t xml:space="preserve"> so might want shutdown the queue manager when these messages appear).</w:t>
             </w:r>
           </w:p>
         </w:tc>
@@ -13887,7 +16170,6 @@
               <w:rPr>
                 <w:rFonts w:ascii="Verdana" w:hAnsi="Verdana" w:cs="Verdana"/>
               </w:rPr>
-              <w:lastRenderedPageBreak/>
               <w:t>pf</w:t>
             </w:r>
           </w:p>
@@ -14076,6 +16358,7 @@
                 <w:b/>
                 <w:bCs/>
               </w:rPr>
+              <w:lastRenderedPageBreak/>
               <w:t>Arg</w:t>
             </w:r>
             <w:proofErr w:type="spellEnd"/>
@@ -14581,7 +16864,6 @@
                 <w:b/>
                 <w:bCs/>
               </w:rPr>
-              <w:lastRenderedPageBreak/>
               <w:t>Arg</w:t>
             </w:r>
             <w:proofErr w:type="spellEnd"/>
@@ -15270,6 +17552,7 @@
               <w:rPr>
                 <w:rFonts w:ascii="Verdana" w:hAnsi="Verdana" w:cs="Verdana"/>
               </w:rPr>
+              <w:lastRenderedPageBreak/>
               <w:t>iq</w:t>
             </w:r>
             <w:proofErr w:type="spellEnd"/>
@@ -15689,7 +17972,6 @@
               <w:rPr>
                 <w:rFonts w:ascii="Verdana" w:hAnsi="Verdana" w:cs="Verdana"/>
               </w:rPr>
-              <w:lastRenderedPageBreak/>
               <w:t>h2</w:t>
             </w:r>
           </w:p>
@@ -16136,6 +18418,7 @@
               <w:rPr>
                 <w:rFonts w:ascii="Verdana" w:hAnsi="Verdana" w:cs="Verdana"/>
               </w:rPr>
+              <w:lastRenderedPageBreak/>
               <w:t>an</w:t>
             </w:r>
           </w:p>
@@ -16250,13 +18533,7 @@
               <w:rPr>
                 <w:rFonts w:ascii="Verdana" w:hAnsi="Verdana" w:cs="Verdana"/>
               </w:rPr>
-              <w:t xml:space="preserve"> </w:t>
-            </w:r>
-            <w:r>
-              <w:rPr>
-                <w:rFonts w:ascii="Verdana" w:hAnsi="Verdana" w:cs="Verdana"/>
-              </w:rPr>
-              <w:t>will be '</w:t>
+              <w:t xml:space="preserve"> will be '</w:t>
             </w:r>
             <w:proofErr w:type="spellStart"/>
             <w:r>
@@ -16769,14 +19046,7 @@
               <w:rPr>
                 <w:rFonts w:ascii="Verdana" w:hAnsi="Verdana" w:cs="Verdana"/>
               </w:rPr>
-              <w:t xml:space="preserve"> messages without RFH2 headers. This is </w:t>
-            </w:r>
-            <w:r>
-              <w:rPr>
-                <w:rFonts w:ascii="Verdana" w:hAnsi="Verdana" w:cs="Verdana"/>
-              </w:rPr>
-              <w:lastRenderedPageBreak/>
-              <w:t xml:space="preserve">primarily for communication with MQI applications. Certain JMS functionality is not available. </w:t>
+              <w:t xml:space="preserve"> messages without RFH2 headers. This is primarily for communication with MQI applications. Certain JMS functionality is not available. </w:t>
             </w:r>
           </w:p>
         </w:tc>
@@ -16804,7 +19074,6 @@
               <w:rPr>
                 <w:rFonts w:ascii="Verdana" w:hAnsi="Verdana" w:cs="Verdana"/>
               </w:rPr>
-              <w:lastRenderedPageBreak/>
               <w:t>js</w:t>
             </w:r>
             <w:proofErr w:type="spellEnd"/>
@@ -17430,6 +19699,7 @@
               <w:rPr>
                 <w:rFonts w:ascii="Verdana" w:hAnsi="Verdana" w:cs="Verdana"/>
               </w:rPr>
+              <w:lastRenderedPageBreak/>
               <w:t>jr</w:t>
             </w:r>
             <w:proofErr w:type="spellEnd"/>
@@ -17680,7 +19950,21 @@
               <w:rPr>
                 <w:rFonts w:ascii="Verdana" w:hAnsi="Verdana" w:cs="Verdana"/>
               </w:rPr>
-              <w:t>, mqc). "</w:t>
+              <w:t xml:space="preserve">, </w:t>
+            </w:r>
+            <w:proofErr w:type="spellStart"/>
+            <w:r>
+              <w:rPr>
+                <w:rFonts w:ascii="Verdana" w:hAnsi="Verdana" w:cs="Verdana"/>
+              </w:rPr>
+              <w:t>mqc</w:t>
+            </w:r>
+            <w:proofErr w:type="spellEnd"/>
+            <w:r>
+              <w:rPr>
+                <w:rFonts w:ascii="Verdana" w:hAnsi="Verdana" w:cs="Verdana"/>
+              </w:rPr>
+              <w:t>). "</w:t>
             </w:r>
             <w:proofErr w:type="spellStart"/>
             <w:r>
@@ -18020,11 +20304,7 @@
       </w:r>
       <w:r>
         <w:br/>
-        <w:t xml:space="preserve">Note that this module inherits from JNDI and WebSphereMQ modules so </w:t>
-      </w:r>
-      <w:r>
-        <w:lastRenderedPageBreak/>
-        <w:t>those parameters are</w:t>
+        <w:t>Note that this module inherits from JNDI and WebSphereMQ modules so those parameters are</w:t>
       </w:r>
       <w:r>
         <w:br/>
@@ -18549,7 +20829,14 @@
               <w:rPr>
                 <w:rFonts w:ascii="Verdana" w:hAnsi="Verdana" w:cs="Verdana"/>
               </w:rPr>
-              <w:t xml:space="preserve">" is direct connection to the broker using the reliable multicast transport (this is equivalent to setting the MULICAST </w:t>
+              <w:t xml:space="preserve">" is direct connection to the broker using the reliable multicast transport (this is equivalent to setting </w:t>
+            </w:r>
+            <w:r>
+              <w:rPr>
+                <w:rFonts w:ascii="Verdana" w:hAnsi="Verdana" w:cs="Verdana"/>
+              </w:rPr>
+              <w:lastRenderedPageBreak/>
+              <w:t xml:space="preserve">the MULICAST </w:t>
             </w:r>
             <w:proofErr w:type="spellStart"/>
             <w:r>
@@ -18601,13 +20888,14 @@
       <w:pPr>
         <w:pStyle w:val="Heading4"/>
       </w:pPr>
-      <w:bookmarkStart w:id="30" w:name="Manual-com.ibm.uk.hursley.perftools.jms."/>
-      <w:bookmarkEnd w:id="30"/>
+      <w:bookmarkStart w:id="28" w:name="Manual-com.ibm.uk.hursley.perftools.jms."/>
+      <w:bookmarkEnd w:id="28"/>
       <w:proofErr w:type="spellStart"/>
       <w:r>
         <w:rPr>
           <w:rFonts w:ascii="Verdana" w:hAnsi="Verdana" w:cs="Verdana"/>
         </w:rPr>
+        <w:lastRenderedPageBreak/>
         <w:t>com.ibm.uk.hursley.</w:t>
       </w:r>
       <w:r>
@@ -19154,7 +21442,6 @@
               <w:rPr>
                 <w:rFonts w:ascii="Verdana" w:hAnsi="Verdana" w:cs="Verdana"/>
               </w:rPr>
-              <w:lastRenderedPageBreak/>
               <w:t>iz</w:t>
             </w:r>
             <w:proofErr w:type="spellEnd"/>
@@ -19815,7 +22102,35 @@
               <w:rPr>
                 <w:rFonts w:ascii="Verdana" w:hAnsi="Verdana" w:cs="Verdana"/>
               </w:rPr>
-              <w:t xml:space="preserve">, mqc). (default: mqc) </w:t>
+              <w:t xml:space="preserve">, </w:t>
+            </w:r>
+            <w:proofErr w:type="spellStart"/>
+            <w:r>
+              <w:rPr>
+                <w:rFonts w:ascii="Verdana" w:hAnsi="Verdana" w:cs="Verdana"/>
+              </w:rPr>
+              <w:t>mqc</w:t>
+            </w:r>
+            <w:proofErr w:type="spellEnd"/>
+            <w:r>
+              <w:rPr>
+                <w:rFonts w:ascii="Verdana" w:hAnsi="Verdana" w:cs="Verdana"/>
+              </w:rPr>
+              <w:t xml:space="preserve">). (default: </w:t>
+            </w:r>
+            <w:proofErr w:type="spellStart"/>
+            <w:r>
+              <w:rPr>
+                <w:rFonts w:ascii="Verdana" w:hAnsi="Verdana" w:cs="Verdana"/>
+              </w:rPr>
+              <w:t>mqc</w:t>
+            </w:r>
+            <w:proofErr w:type="spellEnd"/>
+            <w:r>
+              <w:rPr>
+                <w:rFonts w:ascii="Verdana" w:hAnsi="Verdana" w:cs="Verdana"/>
+              </w:rPr>
+              <w:t xml:space="preserve">) </w:t>
             </w:r>
             <w:r>
               <w:rPr>
@@ -19898,6 +22213,7 @@
               <w:rPr>
                 <w:rFonts w:ascii="Verdana" w:hAnsi="Verdana" w:cs="Verdana"/>
               </w:rPr>
+              <w:lastRenderedPageBreak/>
               <w:t xml:space="preserve">bf </w:t>
             </w:r>
           </w:p>
@@ -20364,7 +22680,6 @@
         <w:pStyle w:val="NormalWeb"/>
       </w:pPr>
       <w:r>
-        <w:lastRenderedPageBreak/>
         <w:t>Send messages to a Queue.</w:t>
       </w:r>
     </w:p>
@@ -20999,6 +23314,7 @@
               <w:rPr>
                 <w:rFonts w:ascii="Verdana" w:hAnsi="Verdana" w:cs="Verdana"/>
               </w:rPr>
+              <w:lastRenderedPageBreak/>
               <w:t>oq</w:t>
             </w:r>
             <w:proofErr w:type="spellEnd"/>
@@ -21067,8 +23383,8 @@
       <w:pPr>
         <w:pStyle w:val="Heading4"/>
       </w:pPr>
-      <w:bookmarkStart w:id="31" w:name="Manual-com.ibm.uk.hursley.perftools.mqja"/>
-      <w:bookmarkEnd w:id="31"/>
+      <w:bookmarkStart w:id="29" w:name="Manual-com.ibm.uk.hursley.perftools.mqja"/>
+      <w:bookmarkEnd w:id="29"/>
       <w:proofErr w:type="spellStart"/>
       <w:r>
         <w:rPr>
@@ -21766,7 +24082,6 @@
               <w:rPr>
                 <w:rFonts w:ascii="Verdana" w:hAnsi="Verdana" w:cs="Verdana"/>
               </w:rPr>
-              <w:lastRenderedPageBreak/>
               <w:t>rb</w:t>
             </w:r>
             <w:proofErr w:type="spellEnd"/>
@@ -23600,8 +25915,8 @@
       <w:pPr>
         <w:pStyle w:val="Heading2"/>
       </w:pPr>
-      <w:bookmarkStart w:id="32" w:name="Manual-Troubleshooting"/>
-      <w:bookmarkEnd w:id="32"/>
+      <w:bookmarkStart w:id="30" w:name="Manual-Troubleshooting"/>
+      <w:bookmarkEnd w:id="30"/>
       <w:r>
         <w:rPr>
           <w:rFonts w:ascii="Verdana" w:hAnsi="Verdana" w:cs="Verdana"/>
@@ -23800,8 +26115,8 @@
       <w:pPr>
         <w:pStyle w:val="Heading3"/>
       </w:pPr>
-      <w:bookmarkStart w:id="33" w:name="Manual-Requestinghelp"/>
-      <w:bookmarkEnd w:id="33"/>
+      <w:bookmarkStart w:id="31" w:name="Manual-Requestinghelp"/>
+      <w:bookmarkEnd w:id="31"/>
       <w:r>
         <w:rPr>
           <w:rFonts w:ascii="Verdana" w:hAnsi="Verdana" w:cs="Verdana"/>
@@ -23897,8 +26212,8 @@
       <w:pPr>
         <w:pStyle w:val="Heading2"/>
       </w:pPr>
-      <w:bookmarkStart w:id="34" w:name="Manual-Acknowledgements"/>
-      <w:bookmarkEnd w:id="34"/>
+      <w:bookmarkStart w:id="32" w:name="Manual-Acknowledgements"/>
+      <w:bookmarkEnd w:id="32"/>
       <w:r>
         <w:rPr>
           <w:rFonts w:ascii="Verdana" w:hAnsi="Verdana" w:cs="Verdana"/>
@@ -23918,8 +26233,8 @@
       <w:pPr>
         <w:pStyle w:val="Heading2"/>
       </w:pPr>
-      <w:bookmarkStart w:id="35" w:name="Manual-Feedback"/>
-      <w:bookmarkEnd w:id="35"/>
+      <w:bookmarkStart w:id="33" w:name="Manual-Feedback"/>
+      <w:bookmarkEnd w:id="33"/>
       <w:r>
         <w:rPr>
           <w:rFonts w:ascii="Verdana" w:hAnsi="Verdana" w:cs="Verdana"/>
@@ -27581,6 +29896,7 @@
   <w:style w:type="paragraph" w:default="1" w:styleId="Normal">
     <w:name w:val="Normal"/>
     <w:qFormat/>
+    <w:rsid w:val="00D30DE4"/>
     <w:pPr>
       <w:suppressAutoHyphens/>
     </w:pPr>
@@ -27654,6 +29970,7 @@
     <w:name w:val="heading 4"/>
     <w:basedOn w:val="Normal"/>
     <w:next w:val="BodyText"/>
+    <w:link w:val="Heading4Char"/>
     <w:qFormat/>
     <w:pPr>
       <w:numPr>
@@ -28629,6 +30946,19 @@
       <w:lang w:eastAsia="ar-SA"/>
     </w:rPr>
   </w:style>
+  <w:style w:type="character" w:customStyle="1" w:styleId="Heading4Char">
+    <w:name w:val="Heading 4 Char"/>
+    <w:basedOn w:val="DefaultParagraphFont"/>
+    <w:link w:val="Heading4"/>
+    <w:rsid w:val="006C2CA6"/>
+    <w:rPr>
+      <w:b/>
+      <w:bCs/>
+      <w:sz w:val="24"/>
+      <w:szCs w:val="24"/>
+      <w:lang w:eastAsia="ar-SA"/>
+    </w:rPr>
+  </w:style>
 </w:styles>
 </file>
 

</xml_diff>